<commit_message>
Write the project manual pdf
</commit_message>
<xml_diff>
--- a/smartHome.docx
+++ b/smartHome.docx
@@ -237,6 +237,7 @@
           <w:docPartUnique/>
         </w:docPartObj>
       </w:sdtPr>
+      <w:sdtEndPr/>
       <w:sdtContent>
         <w:p>
           <w:r>
@@ -421,6 +422,7 @@
                                       <w:calendar w:val="gregorian"/>
                                     </w:date>
                                   </w:sdtPr>
+                                  <w:sdtEndPr/>
                                   <w:sdtContent>
                                     <w:p>
                                       <w:pPr>
@@ -552,6 +554,7 @@
                                 <w:calendar w:val="gregorian"/>
                               </w:date>
                             </w:sdtPr>
+                            <w:sdtEndPr/>
                             <w:sdtContent>
                               <w:p>
                                 <w:pPr>
@@ -759,15 +762,7 @@
                                     <w:sz w:val="40"/>
                                     <w:szCs w:val="40"/>
                                   </w:rPr>
-                                  <w:t>Under supervision</w:t>
-                                </w:r>
-                                <w:r>
-                                  <w:rPr>
-                                    <w:color w:val="FFFFFF" w:themeColor="background1"/>
-                                    <w:sz w:val="40"/>
-                                    <w:szCs w:val="40"/>
-                                  </w:rPr>
-                                  <w:t xml:space="preserve"> </w:t>
+                                  <w:t xml:space="preserve">Under supervision </w:t>
                                 </w:r>
                                 <w:r>
                                   <w:rPr>
@@ -835,15 +830,7 @@
                               <w:sz w:val="40"/>
                               <w:szCs w:val="40"/>
                             </w:rPr>
-                            <w:t>Under supervision</w:t>
-                          </w:r>
-                          <w:r>
-                            <w:rPr>
-                              <w:color w:val="FFFFFF" w:themeColor="background1"/>
-                              <w:sz w:val="40"/>
-                              <w:szCs w:val="40"/>
-                            </w:rPr>
-                            <w:t xml:space="preserve"> </w:t>
+                            <w:t xml:space="preserve">Under supervision </w:t>
                           </w:r>
                           <w:r>
                             <w:rPr>
@@ -941,6 +928,7 @@
                                   <w:dataBinding w:prefixMappings="xmlns:ns0='http://schemas.openxmlformats.org/package/2006/metadata/core-properties' xmlns:ns1='http://purl.org/dc/elements/1.1/'" w:xpath="/ns0:coreProperties[1]/ns1:title[1]" w:storeItemID="{6C3C8BC8-F283-45AE-878A-BAB7291924A1}"/>
                                   <w:text/>
                                 </w:sdtPr>
+                                <w:sdtEndPr/>
                                 <w:sdtContent>
                                   <w:p>
                                     <w:pPr>
@@ -996,6 +984,7 @@
                             <w:dataBinding w:prefixMappings="xmlns:ns0='http://schemas.openxmlformats.org/package/2006/metadata/core-properties' xmlns:ns1='http://purl.org/dc/elements/1.1/'" w:xpath="/ns0:coreProperties[1]/ns1:title[1]" w:storeItemID="{6C3C8BC8-F283-45AE-878A-BAB7291924A1}"/>
                             <w:text/>
                           </w:sdtPr>
+                          <w:sdtEndPr/>
                           <w:sdtContent>
                             <w:p>
                               <w:pPr>
@@ -1170,260 +1159,27 @@
         </w:p>
       </w:sdtContent>
     </w:sdt>
-    <w:tbl>
-      <w:tblPr>
-        <w:tblStyle w:val="TableGrid"/>
-        <w:tblpPr w:leftFromText="180" w:rightFromText="180" w:vertAnchor="text" w:horzAnchor="margin" w:tblpY="1435"/>
-        <w:tblW w:w="10834" w:type="dxa"/>
-        <w:tblLook w:val="04A0" w:firstRow="1" w:lastRow="0" w:firstColumn="1" w:lastColumn="0" w:noHBand="0" w:noVBand="1"/>
-      </w:tblPr>
-      <w:tblGrid>
-        <w:gridCol w:w="9625"/>
-        <w:gridCol w:w="1209"/>
-      </w:tblGrid>
-      <w:tr>
-        <w:trPr>
-          <w:trHeight w:val="646"/>
-        </w:trPr>
-        <w:tc>
-          <w:tcPr>
-            <w:tcW w:w="9625" w:type="dxa"/>
-          </w:tcPr>
-          <w:p>
-            <w:pPr>
-              <w:rPr>
-                <w:sz w:val="50"/>
-                <w:szCs w:val="50"/>
-              </w:rPr>
-            </w:pPr>
-            <w:r>
-              <w:rPr>
-                <w:sz w:val="50"/>
-                <w:szCs w:val="50"/>
-              </w:rPr>
-              <w:lastRenderedPageBreak/>
-              <w:t xml:space="preserve">Arduino </w:t>
-            </w:r>
-          </w:p>
-        </w:tc>
-        <w:tc>
-          <w:tcPr>
-            <w:tcW w:w="1209" w:type="dxa"/>
-          </w:tcPr>
-          <w:p>
-            <w:pPr>
-              <w:rPr>
-                <w:sz w:val="36"/>
-                <w:szCs w:val="36"/>
-              </w:rPr>
-            </w:pPr>
-          </w:p>
-        </w:tc>
-      </w:tr>
-      <w:tr>
-        <w:trPr>
-          <w:trHeight w:val="646"/>
-        </w:trPr>
-        <w:tc>
-          <w:tcPr>
-            <w:tcW w:w="9625" w:type="dxa"/>
-          </w:tcPr>
-          <w:p>
-            <w:pPr>
-              <w:rPr>
-                <w:sz w:val="36"/>
-                <w:szCs w:val="36"/>
-              </w:rPr>
-            </w:pPr>
-          </w:p>
-        </w:tc>
-        <w:tc>
-          <w:tcPr>
-            <w:tcW w:w="1209" w:type="dxa"/>
-          </w:tcPr>
-          <w:p>
-            <w:pPr>
-              <w:rPr>
-                <w:sz w:val="36"/>
-                <w:szCs w:val="36"/>
-              </w:rPr>
-            </w:pPr>
-          </w:p>
-        </w:tc>
-      </w:tr>
-      <w:tr>
-        <w:trPr>
-          <w:trHeight w:val="646"/>
-        </w:trPr>
-        <w:tc>
-          <w:tcPr>
-            <w:tcW w:w="9625" w:type="dxa"/>
-          </w:tcPr>
-          <w:p>
-            <w:pPr>
-              <w:rPr>
-                <w:sz w:val="36"/>
-                <w:szCs w:val="36"/>
-              </w:rPr>
-            </w:pPr>
-          </w:p>
-        </w:tc>
-        <w:tc>
-          <w:tcPr>
-            <w:tcW w:w="1209" w:type="dxa"/>
-          </w:tcPr>
-          <w:p>
-            <w:pPr>
-              <w:rPr>
-                <w:sz w:val="36"/>
-                <w:szCs w:val="36"/>
-              </w:rPr>
-            </w:pPr>
-          </w:p>
-        </w:tc>
-      </w:tr>
-      <w:tr>
-        <w:trPr>
-          <w:trHeight w:val="646"/>
-        </w:trPr>
-        <w:tc>
-          <w:tcPr>
-            <w:tcW w:w="9625" w:type="dxa"/>
-          </w:tcPr>
-          <w:p>
-            <w:pPr>
-              <w:rPr>
-                <w:sz w:val="36"/>
-                <w:szCs w:val="36"/>
-              </w:rPr>
-            </w:pPr>
-          </w:p>
-        </w:tc>
-        <w:tc>
-          <w:tcPr>
-            <w:tcW w:w="1209" w:type="dxa"/>
-          </w:tcPr>
-          <w:p>
-            <w:pPr>
-              <w:rPr>
-                <w:sz w:val="36"/>
-                <w:szCs w:val="36"/>
-              </w:rPr>
-            </w:pPr>
-          </w:p>
-        </w:tc>
-      </w:tr>
-      <w:tr>
-        <w:trPr>
-          <w:trHeight w:val="646"/>
-        </w:trPr>
-        <w:tc>
-          <w:tcPr>
-            <w:tcW w:w="9625" w:type="dxa"/>
-          </w:tcPr>
-          <w:p>
-            <w:pPr>
-              <w:rPr>
-                <w:sz w:val="36"/>
-                <w:szCs w:val="36"/>
-              </w:rPr>
-            </w:pPr>
-          </w:p>
-        </w:tc>
-        <w:tc>
-          <w:tcPr>
-            <w:tcW w:w="1209" w:type="dxa"/>
-          </w:tcPr>
-          <w:p>
-            <w:pPr>
-              <w:rPr>
-                <w:sz w:val="36"/>
-                <w:szCs w:val="36"/>
-              </w:rPr>
-            </w:pPr>
-          </w:p>
-        </w:tc>
-      </w:tr>
-      <w:tr>
-        <w:trPr>
-          <w:trHeight w:val="624"/>
-        </w:trPr>
-        <w:tc>
-          <w:tcPr>
-            <w:tcW w:w="9625" w:type="dxa"/>
-          </w:tcPr>
-          <w:p>
-            <w:pPr>
-              <w:rPr>
-                <w:sz w:val="36"/>
-                <w:szCs w:val="36"/>
-              </w:rPr>
-            </w:pPr>
-          </w:p>
-        </w:tc>
-        <w:tc>
-          <w:tcPr>
-            <w:tcW w:w="1209" w:type="dxa"/>
-          </w:tcPr>
-          <w:p>
-            <w:pPr>
-              <w:rPr>
-                <w:sz w:val="36"/>
-                <w:szCs w:val="36"/>
-              </w:rPr>
-            </w:pPr>
-          </w:p>
-        </w:tc>
-      </w:tr>
-    </w:tbl>
-    <w:p>
-      <w:pPr>
-        <w:jc w:val="center"/>
-        <w:rPr>
-          <w:sz w:val="60"/>
-          <w:szCs w:val="60"/>
-        </w:rPr>
-      </w:pPr>
-      <w:r>
-        <w:rPr>
-          <w:sz w:val="60"/>
-          <w:szCs w:val="60"/>
-        </w:rPr>
-        <w:t xml:space="preserve">Contents </w:t>
-      </w:r>
-    </w:p>
-    <w:p>
-      <w:pPr>
-        <w:rPr>
-          <w:sz w:val="60"/>
-          <w:szCs w:val="60"/>
-        </w:rPr>
-      </w:pPr>
-    </w:p>
-    <w:p>
-      <w:pPr>
-        <w:rPr>
-          <w:sz w:val="60"/>
-          <w:szCs w:val="60"/>
-        </w:rPr>
-      </w:pPr>
-    </w:p>
     <w:p>
       <w:pPr>
         <w:tabs>
           <w:tab w:val="left" w:pos="2700"/>
         </w:tabs>
         <w:rPr>
-          <w:sz w:val="60"/>
-          <w:szCs w:val="60"/>
-        </w:rPr>
-      </w:pPr>
-      <w:r>
-        <w:rPr>
-          <w:sz w:val="60"/>
-          <w:szCs w:val="60"/>
-        </w:rPr>
-        <w:tab/>
+          <w:b/>
+          <w:bCs/>
+          <w:sz w:val="36"/>
+          <w:szCs w:val="36"/>
+        </w:rPr>
+      </w:pPr>
+      <w:r>
+        <w:rPr>
+          <w:b/>
+          <w:bCs/>
+          <w:sz w:val="36"/>
+          <w:szCs w:val="36"/>
+        </w:rPr>
+        <w:lastRenderedPageBreak/>
+        <w:t>What is Arduino?</w:t>
       </w:r>
     </w:p>
     <w:p>
@@ -1439,9 +1195,67 @@
     </w:p>
     <w:p>
       <w:pPr>
-        <w:tabs>
-          <w:tab w:val="left" w:pos="2700"/>
-        </w:tabs>
+        <w:rPr>
+          <w:sz w:val="36"/>
+          <w:szCs w:val="36"/>
+        </w:rPr>
+      </w:pPr>
+      <w:r>
+        <w:rPr>
+          <w:sz w:val="36"/>
+          <w:szCs w:val="36"/>
+        </w:rPr>
+        <w:t>Arduino is an open-source electronics platform based on easy-to-use hardware and software. Arduino boards can read inputs - light on a sensor, a finger on a button, or a Twitter message - and turn it into an output - activating a motor, turning on an LED, publishing something online. You can tell your board what to do by sending a set of instructions to the microcontroller on the board. To do so you use the Arduino programming language (based on Wiring), and the Arduino Software (IDE), based on Processing.</w:t>
+      </w:r>
+    </w:p>
+    <w:p>
+      <w:pPr>
+        <w:rPr>
+          <w:sz w:val="36"/>
+          <w:szCs w:val="36"/>
+        </w:rPr>
+      </w:pPr>
+    </w:p>
+    <w:p>
+      <w:pPr>
+        <w:rPr>
+          <w:sz w:val="36"/>
+          <w:szCs w:val="36"/>
+        </w:rPr>
+      </w:pPr>
+      <w:r>
+        <w:rPr>
+          <w:sz w:val="36"/>
+          <w:szCs w:val="36"/>
+        </w:rPr>
+        <w:t>Over the years Arduino has been the brain of thousands of projects, from everyday objects to complex scientific instruments. A worldwide community of makers - students, hobbyists, artists, programmers, and professionals - has gathered around this open-source platform, their contributions have added up to an incredible amount of accessible knowledge that can be of great help to novices and experts alike.</w:t>
+      </w:r>
+    </w:p>
+    <w:p>
+      <w:pPr>
+        <w:rPr>
+          <w:sz w:val="36"/>
+          <w:szCs w:val="36"/>
+        </w:rPr>
+      </w:pPr>
+    </w:p>
+    <w:p>
+      <w:pPr>
+        <w:rPr>
+          <w:sz w:val="36"/>
+          <w:szCs w:val="36"/>
+        </w:rPr>
+      </w:pPr>
+      <w:r>
+        <w:rPr>
+          <w:sz w:val="36"/>
+          <w:szCs w:val="36"/>
+        </w:rPr>
+        <w:t>Arduino was born at the Ivrea Interaction Design Institute as an easy tool for fast prototyping, aimed at students without a background in electronics and programming. As soon as it reached a wider community, the Arduino board started changing to adapt to new needs and challenges, differentiating its offer from simple 8-bit boards to products for IoT applications, wearable, 3D printing, and embedded environments.</w:t>
+      </w:r>
+    </w:p>
+    <w:p>
+      <w:pPr>
         <w:rPr>
           <w:sz w:val="60"/>
           <w:szCs w:val="60"/>
@@ -1450,61 +1264,6 @@
     </w:p>
     <w:p>
       <w:pPr>
-        <w:tabs>
-          <w:tab w:val="left" w:pos="2700"/>
-        </w:tabs>
-        <w:rPr>
-          <w:sz w:val="60"/>
-          <w:szCs w:val="60"/>
-        </w:rPr>
-      </w:pPr>
-    </w:p>
-    <w:p>
-      <w:pPr>
-        <w:tabs>
-          <w:tab w:val="left" w:pos="2700"/>
-        </w:tabs>
-        <w:rPr>
-          <w:sz w:val="60"/>
-          <w:szCs w:val="60"/>
-        </w:rPr>
-      </w:pPr>
-    </w:p>
-    <w:p>
-      <w:pPr>
-        <w:tabs>
-          <w:tab w:val="left" w:pos="2700"/>
-        </w:tabs>
-        <w:rPr>
-          <w:sz w:val="60"/>
-          <w:szCs w:val="60"/>
-        </w:rPr>
-      </w:pPr>
-    </w:p>
-    <w:p>
-      <w:pPr>
-        <w:tabs>
-          <w:tab w:val="left" w:pos="2700"/>
-        </w:tabs>
-        <w:rPr>
-          <w:sz w:val="60"/>
-          <w:szCs w:val="60"/>
-        </w:rPr>
-      </w:pPr>
-    </w:p>
-    <w:p>
-      <w:pPr>
-        <w:tabs>
-          <w:tab w:val="left" w:pos="2700"/>
-        </w:tabs>
-        <w:rPr>
-          <w:sz w:val="36"/>
-          <w:szCs w:val="36"/>
-        </w:rPr>
-      </w:pPr>
-    </w:p>
-    <w:p>
-      <w:pPr>
         <w:rPr>
           <w:b/>
           <w:bCs/>
@@ -1516,119 +1275,2854 @@
         <w:rPr>
           <w:b/>
           <w:bCs/>
+          <w:noProof/>
           <w:sz w:val="36"/>
           <w:szCs w:val="36"/>
         </w:rPr>
         <w:lastRenderedPageBreak/>
-        <w:t>What is Arduino?</w:t>
-      </w:r>
-    </w:p>
-    <w:p>
-      <w:pPr>
-        <w:rPr>
-          <w:sz w:val="36"/>
-          <w:szCs w:val="36"/>
-        </w:rPr>
-      </w:pPr>
-      <w:r>
-        <w:rPr>
-          <w:sz w:val="36"/>
-          <w:szCs w:val="36"/>
-        </w:rPr>
-        <w:t xml:space="preserve">Arduino is an open-source electronics platform based on easy-to-use hardware and software. Arduino boards </w:t>
-      </w:r>
-      <w:r>
-        <w:rPr>
-          <w:sz w:val="36"/>
-          <w:szCs w:val="36"/>
-        </w:rPr>
-        <w:t>can</w:t>
-      </w:r>
-      <w:r>
-        <w:rPr>
-          <w:sz w:val="36"/>
-          <w:szCs w:val="36"/>
-        </w:rPr>
-        <w:t xml:space="preserve"> read inputs - light on a sensor, a finger on a button, or a Twitter message - and turn it into an output - activating a motor, turning on an LED, publishing something online. You can tell your board what to do by sending a set of instructions to the microcontroller on the board. To do so you use the Arduino programming language (based on Wiring), and the Arduino Software (IDE), based on Processing.</w:t>
-      </w:r>
-    </w:p>
-    <w:p>
-      <w:pPr>
-        <w:rPr>
-          <w:sz w:val="36"/>
-          <w:szCs w:val="36"/>
-        </w:rPr>
-      </w:pPr>
-    </w:p>
-    <w:p>
-      <w:pPr>
-        <w:rPr>
-          <w:sz w:val="36"/>
-          <w:szCs w:val="36"/>
-        </w:rPr>
-      </w:pPr>
-      <w:r>
-        <w:rPr>
-          <w:sz w:val="36"/>
-          <w:szCs w:val="36"/>
-        </w:rPr>
-        <w:t>Over the years Arduino has been the brain of thousands of projects, from everyday objects to complex scientific instruments. A worldwide community of makers - students, hobbyists, artists, programmers, and professionals - has gathered around this open-source platform, their contributions have added up to an incredible amount of accessible knowledge that can be of great help to novices and experts alike.</w:t>
-      </w:r>
-    </w:p>
-    <w:p>
-      <w:pPr>
-        <w:rPr>
-          <w:sz w:val="36"/>
-          <w:szCs w:val="36"/>
-        </w:rPr>
-      </w:pPr>
-    </w:p>
-    <w:p>
-      <w:pPr>
-        <w:rPr>
-          <w:sz w:val="36"/>
-          <w:szCs w:val="36"/>
-        </w:rPr>
-      </w:pPr>
-      <w:r>
-        <w:rPr>
-          <w:sz w:val="36"/>
-          <w:szCs w:val="36"/>
-        </w:rPr>
-        <w:t>Arduino was born at the Ivrea Interaction Design Institute as an easy tool for fast prototyping, aimed at students without a background in electronics and programming. As soon as it reached a wider community, the Arduino board started changing to adapt to new needs and challenges, differentiating its offer from simple 8-bit boards to products for IoT applications, wearable, 3D printing, and embedded environments.</w:t>
-      </w:r>
-    </w:p>
-    <w:p>
-      <w:pPr>
-        <w:rPr>
-          <w:sz w:val="60"/>
-          <w:szCs w:val="60"/>
-        </w:rPr>
-      </w:pPr>
-    </w:p>
-    <w:p>
-      <w:pPr>
-        <w:rPr>
-          <w:sz w:val="60"/>
-          <w:szCs w:val="60"/>
-        </w:rPr>
-      </w:pPr>
-    </w:p>
-    <w:p>
-      <w:pPr>
-        <w:rPr>
-          <w:sz w:val="36"/>
-          <w:szCs w:val="36"/>
-        </w:rPr>
-      </w:pPr>
-    </w:p>
-    <w:p>
-      <w:pPr>
-        <w:rPr>
-          <w:sz w:val="36"/>
-          <w:szCs w:val="36"/>
-        </w:rPr>
-      </w:pPr>
+        <w:drawing>
+          <wp:anchor distT="0" distB="0" distL="114300" distR="114300" simplePos="0" relativeHeight="251670528" behindDoc="1" locked="0" layoutInCell="1" allowOverlap="1" wp14:anchorId="34F030EA" wp14:editId="43A61026">
+            <wp:simplePos x="0" y="0"/>
+            <wp:positionH relativeFrom="column">
+              <wp:posOffset>142875</wp:posOffset>
+            </wp:positionH>
+            <wp:positionV relativeFrom="paragraph">
+              <wp:posOffset>666750</wp:posOffset>
+            </wp:positionV>
+            <wp:extent cx="5991225" cy="3810000"/>
+            <wp:effectExtent l="0" t="0" r="9525" b="0"/>
+            <wp:wrapTight wrapText="bothSides">
+              <wp:wrapPolygon edited="0">
+                <wp:start x="0" y="0"/>
+                <wp:lineTo x="0" y="21492"/>
+                <wp:lineTo x="21566" y="21492"/>
+                <wp:lineTo x="21566" y="0"/>
+                <wp:lineTo x="0" y="0"/>
+              </wp:wrapPolygon>
+            </wp:wrapTight>
+            <wp:docPr id="6" name="Picture 6"/>
+            <wp:cNvGraphicFramePr>
+              <a:graphicFrameLocks xmlns:a="http://schemas.openxmlformats.org/drawingml/2006/main" noChangeAspect="1"/>
+            </wp:cNvGraphicFramePr>
+            <a:graphic xmlns:a="http://schemas.openxmlformats.org/drawingml/2006/main">
+              <a:graphicData uri="http://schemas.openxmlformats.org/drawingml/2006/picture">
+                <pic:pic xmlns:pic="http://schemas.openxmlformats.org/drawingml/2006/picture">
+                  <pic:nvPicPr>
+                    <pic:cNvPr id="0" name="Picture 1"/>
+                    <pic:cNvPicPr>
+                      <a:picLocks noChangeAspect="1" noChangeArrowheads="1"/>
+                    </pic:cNvPicPr>
+                  </pic:nvPicPr>
+                  <pic:blipFill>
+                    <a:blip r:embed="rId10">
+                      <a:extLst>
+                        <a:ext uri="{28A0092B-C50C-407E-A947-70E740481C1C}">
+                          <a14:useLocalDpi xmlns:a14="http://schemas.microsoft.com/office/drawing/2010/main" val="0"/>
+                        </a:ext>
+                      </a:extLst>
+                    </a:blip>
+                    <a:srcRect/>
+                    <a:stretch>
+                      <a:fillRect/>
+                    </a:stretch>
+                  </pic:blipFill>
+                  <pic:spPr bwMode="auto">
+                    <a:xfrm>
+                      <a:off x="0" y="0"/>
+                      <a:ext cx="5991225" cy="3810000"/>
+                    </a:xfrm>
+                    <a:prstGeom prst="rect">
+                      <a:avLst/>
+                    </a:prstGeom>
+                    <a:noFill/>
+                    <a:ln>
+                      <a:noFill/>
+                    </a:ln>
+                  </pic:spPr>
+                </pic:pic>
+              </a:graphicData>
+            </a:graphic>
+          </wp:anchor>
+        </w:drawing>
+      </w:r>
+      <w:r>
+        <w:rPr>
+          <w:b/>
+          <w:bCs/>
+          <w:sz w:val="36"/>
+          <w:szCs w:val="36"/>
+        </w:rPr>
+        <w:t>Arduino board components</w:t>
+      </w:r>
+    </w:p>
+    <w:p>
+      <w:pPr>
+        <w:rPr>
+          <w:sz w:val="36"/>
+          <w:szCs w:val="36"/>
+        </w:rPr>
+      </w:pPr>
+    </w:p>
+    <w:p>
+      <w:pPr>
+        <w:rPr>
+          <w:sz w:val="36"/>
+          <w:szCs w:val="36"/>
+        </w:rPr>
+      </w:pPr>
+    </w:p>
+    <w:p>
+      <w:pPr>
+        <w:rPr>
+          <w:sz w:val="36"/>
+          <w:szCs w:val="36"/>
+        </w:rPr>
+      </w:pPr>
+    </w:p>
+    <w:p>
+      <w:pPr>
+        <w:rPr>
+          <w:sz w:val="36"/>
+          <w:szCs w:val="36"/>
+        </w:rPr>
+      </w:pPr>
+    </w:p>
+    <w:p>
+      <w:pPr>
+        <w:rPr>
+          <w:sz w:val="36"/>
+          <w:szCs w:val="36"/>
+        </w:rPr>
+      </w:pPr>
+    </w:p>
+    <w:p>
+      <w:pPr>
+        <w:rPr>
+          <w:sz w:val="36"/>
+          <w:szCs w:val="36"/>
+        </w:rPr>
+      </w:pPr>
+    </w:p>
+    <w:p>
+      <w:pPr>
+        <w:rPr>
+          <w:sz w:val="36"/>
+          <w:szCs w:val="36"/>
+        </w:rPr>
+      </w:pPr>
+    </w:p>
+    <w:p>
+      <w:pPr>
+        <w:rPr>
+          <w:sz w:val="36"/>
+          <w:szCs w:val="36"/>
+        </w:rPr>
+      </w:pPr>
+    </w:p>
+    <w:p>
+      <w:pPr>
+        <w:rPr>
+          <w:sz w:val="36"/>
+          <w:szCs w:val="36"/>
+        </w:rPr>
+      </w:pPr>
+    </w:p>
+    <w:p>
+      <w:pPr>
+        <w:rPr>
+          <w:sz w:val="36"/>
+          <w:szCs w:val="36"/>
+        </w:rPr>
+      </w:pPr>
+    </w:p>
+    <w:p>
+      <w:pPr>
+        <w:rPr>
+          <w:b/>
+          <w:bCs/>
+          <w:sz w:val="36"/>
+          <w:szCs w:val="36"/>
+        </w:rPr>
+      </w:pPr>
+    </w:p>
+    <w:p>
+      <w:pPr>
+        <w:rPr>
+          <w:sz w:val="36"/>
+          <w:szCs w:val="36"/>
+        </w:rPr>
+      </w:pPr>
+      <w:r>
+        <w:rPr>
+          <w:b/>
+          <w:bCs/>
+          <w:sz w:val="36"/>
+          <w:szCs w:val="36"/>
+        </w:rPr>
+        <w:t>As mentioned in the image above Arduino board consist of:</w:t>
+      </w:r>
+      <w:r>
+        <w:rPr>
+          <w:sz w:val="36"/>
+          <w:szCs w:val="36"/>
+        </w:rPr>
+        <w:br/>
+        <w:t>1</w:t>
+      </w:r>
+      <w:r>
+        <w:rPr>
+          <w:sz w:val="36"/>
+          <w:szCs w:val="36"/>
+        </w:rPr>
+        <w:t xml:space="preserve">- Atmega328 Microcontroller          </w:t>
+      </w:r>
+    </w:p>
+    <w:p>
+      <w:pPr>
+        <w:rPr>
+          <w:sz w:val="36"/>
+          <w:szCs w:val="36"/>
+        </w:rPr>
+      </w:pPr>
+      <w:r>
+        <w:rPr>
+          <w:sz w:val="36"/>
+          <w:szCs w:val="36"/>
+        </w:rPr>
+        <w:t xml:space="preserve">2- Digital I/O pins (2-13)                      </w:t>
+      </w:r>
+    </w:p>
+    <w:p>
+      <w:pPr>
+        <w:rPr>
+          <w:sz w:val="36"/>
+          <w:szCs w:val="36"/>
+        </w:rPr>
+      </w:pPr>
+      <w:r>
+        <w:rPr>
+          <w:sz w:val="36"/>
+          <w:szCs w:val="36"/>
+        </w:rPr>
+        <w:t>3- Ground pins (3 pins)</w:t>
+      </w:r>
+    </w:p>
+    <w:p>
+      <w:pPr>
+        <w:rPr>
+          <w:sz w:val="36"/>
+          <w:szCs w:val="36"/>
+        </w:rPr>
+      </w:pPr>
+      <w:r>
+        <w:rPr>
+          <w:sz w:val="36"/>
+          <w:szCs w:val="36"/>
+        </w:rPr>
+        <w:t>4- Serial Out / Serial In pins</w:t>
+      </w:r>
+    </w:p>
+    <w:p>
+      <w:pPr>
+        <w:rPr>
+          <w:sz w:val="36"/>
+          <w:szCs w:val="36"/>
+        </w:rPr>
+      </w:pPr>
+      <w:r>
+        <w:rPr>
+          <w:sz w:val="36"/>
+          <w:szCs w:val="36"/>
+        </w:rPr>
+        <w:t>5- Usb plug</w:t>
+      </w:r>
+    </w:p>
+    <w:p>
+      <w:pPr>
+        <w:rPr>
+          <w:sz w:val="36"/>
+          <w:szCs w:val="36"/>
+        </w:rPr>
+      </w:pPr>
+      <w:r>
+        <w:rPr>
+          <w:sz w:val="36"/>
+          <w:szCs w:val="36"/>
+        </w:rPr>
+        <w:t>6- External power supply</w:t>
+      </w:r>
+    </w:p>
+    <w:p>
+      <w:pPr>
+        <w:rPr>
+          <w:sz w:val="36"/>
+          <w:szCs w:val="36"/>
+        </w:rPr>
+      </w:pPr>
+      <w:r>
+        <w:rPr>
+          <w:sz w:val="36"/>
+          <w:szCs w:val="36"/>
+        </w:rPr>
+        <w:t>7- Analog in pins (0 - 5)</w:t>
+      </w:r>
+    </w:p>
+    <w:p>
+      <w:pPr>
+        <w:rPr>
+          <w:sz w:val="36"/>
+          <w:szCs w:val="36"/>
+        </w:rPr>
+      </w:pPr>
+      <w:r>
+        <w:rPr>
+          <w:sz w:val="36"/>
+          <w:szCs w:val="36"/>
+        </w:rPr>
+        <w:t>8- power pins (5v – 3.3v)</w:t>
+      </w:r>
+    </w:p>
+    <w:p>
+      <w:pPr>
+        <w:rPr>
+          <w:sz w:val="36"/>
+          <w:szCs w:val="36"/>
+        </w:rPr>
+      </w:pPr>
+      <w:r>
+        <w:rPr>
+          <w:sz w:val="36"/>
+          <w:szCs w:val="36"/>
+        </w:rPr>
+        <w:t>9- Volt in pin</w:t>
+      </w:r>
+    </w:p>
+    <w:p>
+      <w:pPr>
+        <w:rPr>
+          <w:sz w:val="36"/>
+          <w:szCs w:val="36"/>
+        </w:rPr>
+      </w:pPr>
+      <w:r>
+        <w:rPr>
+          <w:sz w:val="36"/>
+          <w:szCs w:val="36"/>
+        </w:rPr>
+        <w:t xml:space="preserve">These are the most important parts in the </w:t>
+      </w:r>
+      <w:r>
+        <w:rPr>
+          <w:sz w:val="36"/>
+          <w:szCs w:val="36"/>
+        </w:rPr>
+        <w:t>Arduino board</w:t>
+      </w:r>
+      <w:r>
+        <w:rPr>
+          <w:sz w:val="36"/>
+          <w:szCs w:val="36"/>
+        </w:rPr>
+        <w:t>.</w:t>
+      </w:r>
+    </w:p>
+    <w:p>
+      <w:pPr>
+        <w:jc w:val="center"/>
+        <w:rPr>
+          <w:b/>
+          <w:bCs/>
+          <w:sz w:val="40"/>
+          <w:szCs w:val="40"/>
+          <w:lang w:bidi="ar-EG"/>
+        </w:rPr>
+      </w:pPr>
+      <w:r>
+        <w:rPr>
+          <w:b/>
+          <w:bCs/>
+          <w:sz w:val="40"/>
+          <w:szCs w:val="40"/>
+          <w:lang w:bidi="ar-EG"/>
+        </w:rPr>
+        <w:lastRenderedPageBreak/>
+        <w:t>Smart Home</w:t>
+      </w:r>
+    </w:p>
+    <w:p>
+      <w:pPr>
+        <w:rPr>
+          <w:b/>
+          <w:bCs/>
+          <w:sz w:val="36"/>
+          <w:szCs w:val="36"/>
+          <w:lang w:bidi="ar-EG"/>
+        </w:rPr>
+      </w:pPr>
+      <w:r>
+        <w:rPr>
+          <w:b/>
+          <w:bCs/>
+          <w:sz w:val="36"/>
+          <w:szCs w:val="36"/>
+          <w:lang w:bidi="ar-EG"/>
+        </w:rPr>
+        <w:t>Aim</w:t>
+      </w:r>
+    </w:p>
+    <w:p>
+      <w:pPr>
+        <w:rPr>
+          <w:b/>
+          <w:bCs/>
+          <w:sz w:val="36"/>
+          <w:szCs w:val="36"/>
+          <w:lang w:bidi="ar-EG"/>
+        </w:rPr>
+      </w:pPr>
+    </w:p>
+    <w:p>
+      <w:pPr>
+        <w:rPr>
+          <w:sz w:val="36"/>
+          <w:szCs w:val="36"/>
+          <w:lang w:bidi="ar-EG"/>
+        </w:rPr>
+      </w:pPr>
+      <w:r>
+        <w:rPr>
+          <w:sz w:val="36"/>
+          <w:szCs w:val="36"/>
+          <w:lang w:bidi="ar-EG"/>
+        </w:rPr>
+        <w:t xml:space="preserve">The aim of this project is to </w:t>
+      </w:r>
+      <w:r>
+        <w:rPr>
+          <w:sz w:val="36"/>
+          <w:szCs w:val="36"/>
+          <w:lang w:bidi="ar-EG"/>
+        </w:rPr>
+        <w:t xml:space="preserve">make a small embedded system that </w:t>
+      </w:r>
+      <w:r>
+        <w:rPr>
+          <w:sz w:val="36"/>
+          <w:szCs w:val="36"/>
+          <w:lang w:bidi="ar-EG"/>
+        </w:rPr>
+        <w:t>facilitates</w:t>
+      </w:r>
+      <w:r>
+        <w:rPr>
+          <w:sz w:val="36"/>
+          <w:szCs w:val="36"/>
+          <w:lang w:bidi="ar-EG"/>
+        </w:rPr>
+        <w:t xml:space="preserve"> </w:t>
+      </w:r>
+      <w:r>
+        <w:rPr>
+          <w:sz w:val="36"/>
+          <w:szCs w:val="36"/>
+          <w:lang w:bidi="ar-EG"/>
+        </w:rPr>
+        <w:t>controlling</w:t>
+      </w:r>
+      <w:r>
+        <w:rPr>
+          <w:sz w:val="36"/>
+          <w:szCs w:val="36"/>
+          <w:lang w:bidi="ar-EG"/>
+        </w:rPr>
+        <w:t xml:space="preserve"> smartly your house by</w:t>
+      </w:r>
+      <w:r>
+        <w:rPr>
+          <w:sz w:val="36"/>
+          <w:szCs w:val="36"/>
+          <w:lang w:bidi="ar-EG"/>
+        </w:rPr>
+        <w:t xml:space="preserve"> mean of some sensors.</w:t>
+      </w:r>
+    </w:p>
+    <w:p>
+      <w:pPr>
+        <w:rPr>
+          <w:sz w:val="36"/>
+          <w:szCs w:val="36"/>
+          <w:lang w:bidi="ar-EG"/>
+        </w:rPr>
+      </w:pPr>
+      <w:r>
+        <w:rPr>
+          <w:sz w:val="36"/>
+          <w:szCs w:val="36"/>
+          <w:lang w:bidi="ar-EG"/>
+        </w:rPr>
+        <w:t xml:space="preserve">In this small manual I will explain the project by function, I mean by that if many parts of the project collaborate in one function, I will explain it together. </w:t>
+      </w:r>
+    </w:p>
+    <w:p>
+      <w:pPr>
+        <w:rPr>
+          <w:sz w:val="36"/>
+          <w:szCs w:val="36"/>
+          <w:lang w:bidi="ar-EG"/>
+        </w:rPr>
+      </w:pPr>
+    </w:p>
+    <w:p>
+      <w:pPr>
+        <w:rPr>
+          <w:sz w:val="36"/>
+          <w:szCs w:val="36"/>
+          <w:lang w:bidi="ar-EG"/>
+        </w:rPr>
+      </w:pPr>
+    </w:p>
+    <w:p>
+      <w:pPr>
+        <w:rPr>
+          <w:sz w:val="36"/>
+          <w:szCs w:val="36"/>
+          <w:lang w:bidi="ar-EG"/>
+        </w:rPr>
+      </w:pPr>
+    </w:p>
+    <w:p>
+      <w:pPr>
+        <w:rPr>
+          <w:sz w:val="36"/>
+          <w:szCs w:val="36"/>
+          <w:lang w:bidi="ar-EG"/>
+        </w:rPr>
+      </w:pPr>
+    </w:p>
+    <w:p>
+      <w:pPr>
+        <w:rPr>
+          <w:b/>
+          <w:bCs/>
+          <w:sz w:val="36"/>
+          <w:szCs w:val="36"/>
+          <w:lang w:bidi="ar-EG"/>
+        </w:rPr>
+      </w:pPr>
+      <w:r>
+        <w:rPr>
+          <w:b/>
+          <w:bCs/>
+          <w:sz w:val="36"/>
+          <w:szCs w:val="36"/>
+          <w:lang w:bidi="ar-EG"/>
+        </w:rPr>
+        <w:t>Functions of the project:</w:t>
+      </w:r>
+    </w:p>
+    <w:p>
+      <w:pPr>
+        <w:rPr>
+          <w:b/>
+          <w:bCs/>
+          <w:sz w:val="36"/>
+          <w:szCs w:val="36"/>
+          <w:lang w:bidi="ar-EG"/>
+        </w:rPr>
+      </w:pPr>
+    </w:p>
+    <w:p>
+      <w:pPr>
+        <w:spacing w:before="120" w:after="120"/>
+        <w:rPr>
+          <w:sz w:val="36"/>
+          <w:szCs w:val="36"/>
+          <w:lang w:bidi="ar-EG"/>
+        </w:rPr>
+      </w:pPr>
+      <w:r>
+        <w:rPr>
+          <w:sz w:val="36"/>
+          <w:szCs w:val="36"/>
+          <w:lang w:bidi="ar-EG"/>
+        </w:rPr>
+        <w:t xml:space="preserve">1- Open a door lock by a servo motor and </w:t>
+      </w:r>
+      <w:r>
+        <w:rPr>
+          <w:sz w:val="36"/>
+          <w:szCs w:val="36"/>
+          <w:lang w:bidi="ar-EG"/>
+        </w:rPr>
+        <w:t>keypad</w:t>
+      </w:r>
+      <w:r>
+        <w:rPr>
+          <w:sz w:val="36"/>
+          <w:szCs w:val="36"/>
+          <w:lang w:bidi="ar-EG"/>
+        </w:rPr>
+        <w:br/>
+        <w:t>2-</w:t>
+      </w:r>
+      <w:r>
+        <w:rPr>
+          <w:sz w:val="36"/>
+          <w:szCs w:val="36"/>
+          <w:lang w:bidi="ar-EG"/>
+        </w:rPr>
+        <w:t xml:space="preserve"> The buzzer makes alarm sounds if the fire sensor detect fire</w:t>
+      </w:r>
+      <w:r>
+        <w:rPr>
+          <w:sz w:val="36"/>
+          <w:szCs w:val="36"/>
+          <w:lang w:bidi="ar-EG"/>
+        </w:rPr>
+        <w:t>.</w:t>
+      </w:r>
+    </w:p>
+    <w:p>
+      <w:pPr>
+        <w:spacing w:before="120" w:after="120"/>
+        <w:rPr>
+          <w:sz w:val="36"/>
+          <w:szCs w:val="36"/>
+          <w:lang w:bidi="ar-EG"/>
+        </w:rPr>
+      </w:pPr>
+      <w:r>
+        <w:rPr>
+          <w:sz w:val="36"/>
+          <w:szCs w:val="36"/>
+          <w:lang w:bidi="ar-EG"/>
+        </w:rPr>
+        <w:t>3- The motor drive controls the fan speed when the temperature sensor read a specific value of temperature.</w:t>
+      </w:r>
+    </w:p>
+    <w:p>
+      <w:pPr>
+        <w:spacing w:before="120" w:after="120"/>
+        <w:rPr>
+          <w:sz w:val="36"/>
+          <w:szCs w:val="36"/>
+          <w:lang w:bidi="ar-EG"/>
+        </w:rPr>
+      </w:pPr>
+      <w:r>
+        <w:rPr>
+          <w:sz w:val="36"/>
+          <w:szCs w:val="36"/>
+          <w:lang w:bidi="ar-EG"/>
+        </w:rPr>
+        <w:t xml:space="preserve">4- </w:t>
+      </w:r>
+      <w:r>
+        <w:rPr>
+          <w:sz w:val="36"/>
+          <w:szCs w:val="36"/>
+          <w:lang w:bidi="ar-EG"/>
+        </w:rPr>
+        <w:t>Turn on and off a 220v lamps though switch on/off relay module by detecting clapping use sound sensor.</w:t>
+      </w:r>
+    </w:p>
+    <w:p>
+      <w:pPr>
+        <w:spacing w:before="120" w:after="120"/>
+        <w:rPr>
+          <w:sz w:val="36"/>
+          <w:szCs w:val="36"/>
+          <w:lang w:bidi="ar-EG"/>
+        </w:rPr>
+      </w:pPr>
+    </w:p>
+    <w:p>
+      <w:pPr>
+        <w:spacing w:before="120" w:after="120"/>
+        <w:rPr>
+          <w:sz w:val="36"/>
+          <w:szCs w:val="36"/>
+          <w:lang w:bidi="ar-EG"/>
+        </w:rPr>
+      </w:pPr>
+    </w:p>
+    <w:p>
+      <w:pPr>
+        <w:spacing w:before="120" w:after="120"/>
+        <w:rPr>
+          <w:sz w:val="36"/>
+          <w:szCs w:val="36"/>
+          <w:lang w:bidi="ar-EG"/>
+        </w:rPr>
+      </w:pPr>
+    </w:p>
+    <w:p>
+      <w:pPr>
+        <w:spacing w:before="120" w:after="120"/>
+        <w:rPr>
+          <w:sz w:val="36"/>
+          <w:szCs w:val="36"/>
+          <w:lang w:bidi="ar-EG"/>
+        </w:rPr>
+      </w:pPr>
+    </w:p>
+    <w:p>
+      <w:pPr>
+        <w:spacing w:before="120" w:after="120"/>
+        <w:rPr>
+          <w:b/>
+          <w:bCs/>
+          <w:sz w:val="36"/>
+          <w:szCs w:val="36"/>
+          <w:lang w:bidi="ar-EG"/>
+        </w:rPr>
+      </w:pPr>
+      <w:r>
+        <w:rPr>
+          <w:b/>
+          <w:bCs/>
+          <w:sz w:val="36"/>
+          <w:szCs w:val="36"/>
+          <w:lang w:bidi="ar-EG"/>
+        </w:rPr>
+        <w:lastRenderedPageBreak/>
+        <w:t>1- Open a door lock by a servo motor and keypad</w:t>
+      </w:r>
+    </w:p>
+    <w:p>
+      <w:pPr>
+        <w:spacing w:before="120" w:after="120"/>
+        <w:rPr>
+          <w:noProof/>
+          <w:sz w:val="30"/>
+          <w:szCs w:val="30"/>
+        </w:rPr>
+      </w:pPr>
+      <w:r>
+        <w:rPr>
+          <w:noProof/>
+        </w:rPr>
+        <w:t xml:space="preserve"> </w:t>
+      </w:r>
+      <w:r>
+        <w:rPr>
+          <w:noProof/>
+          <w:sz w:val="30"/>
+          <w:szCs w:val="30"/>
+        </w:rPr>
+        <w:t>Devices:</w:t>
+      </w:r>
+    </w:p>
+    <w:p>
+      <w:pPr>
+        <w:spacing w:before="120" w:after="120"/>
+        <w:rPr>
+          <w:noProof/>
+          <w:sz w:val="30"/>
+          <w:szCs w:val="30"/>
+        </w:rPr>
+      </w:pPr>
+      <w:r>
+        <w:rPr>
+          <w:noProof/>
+          <w:sz w:val="30"/>
+          <w:szCs w:val="30"/>
+        </w:rPr>
+        <w:t>1- door lock</w:t>
+      </w:r>
+    </w:p>
+    <w:p>
+      <w:pPr>
+        <w:spacing w:before="120" w:after="120"/>
+        <w:rPr>
+          <w:noProof/>
+          <w:sz w:val="30"/>
+          <w:szCs w:val="30"/>
+        </w:rPr>
+      </w:pPr>
+      <w:r>
+        <w:rPr>
+          <w:noProof/>
+          <w:sz w:val="30"/>
+          <w:szCs w:val="30"/>
+        </w:rPr>
+        <w:t>2-</w:t>
+      </w:r>
+      <w:r>
+        <w:rPr>
+          <w:noProof/>
+          <w:sz w:val="30"/>
+          <w:szCs w:val="30"/>
+        </w:rPr>
+        <w:t xml:space="preserve"> servo motor</w:t>
+      </w:r>
+    </w:p>
+    <w:p>
+      <w:pPr>
+        <w:spacing w:before="120" w:after="120"/>
+        <w:rPr>
+          <w:b/>
+          <w:bCs/>
+          <w:sz w:val="30"/>
+          <w:szCs w:val="30"/>
+          <w:lang w:bidi="ar-EG"/>
+        </w:rPr>
+      </w:pPr>
+      <w:r>
+        <w:rPr>
+          <w:noProof/>
+          <w:sz w:val="30"/>
+          <w:szCs w:val="30"/>
+        </w:rPr>
+        <w:t>3- keypad</w:t>
+      </w:r>
+    </w:p>
+    <w:p>
+      <w:pPr>
+        <w:spacing w:before="120" w:after="120"/>
+        <w:rPr>
+          <w:sz w:val="36"/>
+          <w:szCs w:val="36"/>
+          <w:lang w:bidi="ar-EG"/>
+        </w:rPr>
+      </w:pPr>
+      <w:r>
+        <w:rPr>
+          <w:noProof/>
+        </w:rPr>
+        <w:drawing>
+          <wp:anchor distT="0" distB="0" distL="114300" distR="114300" simplePos="0" relativeHeight="251671552" behindDoc="1" locked="0" layoutInCell="1" allowOverlap="1" wp14:anchorId="2DD8E1B5" wp14:editId="2A4F608D">
+            <wp:simplePos x="0" y="0"/>
+            <wp:positionH relativeFrom="column">
+              <wp:posOffset>4819650</wp:posOffset>
+            </wp:positionH>
+            <wp:positionV relativeFrom="paragraph">
+              <wp:posOffset>169545</wp:posOffset>
+            </wp:positionV>
+            <wp:extent cx="1753235" cy="851301"/>
+            <wp:effectExtent l="0" t="0" r="0" b="6350"/>
+            <wp:wrapTight wrapText="bothSides">
+              <wp:wrapPolygon edited="0">
+                <wp:start x="0" y="0"/>
+                <wp:lineTo x="0" y="21278"/>
+                <wp:lineTo x="21357" y="21278"/>
+                <wp:lineTo x="21357" y="0"/>
+                <wp:lineTo x="0" y="0"/>
+              </wp:wrapPolygon>
+            </wp:wrapTight>
+            <wp:docPr id="7" name="Picture 7" descr="ترباس من الطحان، 2 بوصه : Amazon.com: أدوات وتحسين المنزل"/>
+            <wp:cNvGraphicFramePr>
+              <a:graphicFrameLocks xmlns:a="http://schemas.openxmlformats.org/drawingml/2006/main" noChangeAspect="1"/>
+            </wp:cNvGraphicFramePr>
+            <a:graphic xmlns:a="http://schemas.openxmlformats.org/drawingml/2006/main">
+              <a:graphicData uri="http://schemas.openxmlformats.org/drawingml/2006/picture">
+                <pic:pic xmlns:pic="http://schemas.openxmlformats.org/drawingml/2006/picture">
+                  <pic:nvPicPr>
+                    <pic:cNvPr id="0" name="Picture 2" descr="ترباس من الطحان، 2 بوصه : Amazon.com: أدوات وتحسين المنزل"/>
+                    <pic:cNvPicPr>
+                      <a:picLocks noChangeAspect="1" noChangeArrowheads="1"/>
+                    </pic:cNvPicPr>
+                  </pic:nvPicPr>
+                  <pic:blipFill>
+                    <a:blip r:embed="rId11" cstate="print">
+                      <a:extLst>
+                        <a:ext uri="{28A0092B-C50C-407E-A947-70E740481C1C}">
+                          <a14:useLocalDpi xmlns:a14="http://schemas.microsoft.com/office/drawing/2010/main" val="0"/>
+                        </a:ext>
+                      </a:extLst>
+                    </a:blip>
+                    <a:srcRect/>
+                    <a:stretch>
+                      <a:fillRect/>
+                    </a:stretch>
+                  </pic:blipFill>
+                  <pic:spPr bwMode="auto">
+                    <a:xfrm>
+                      <a:off x="0" y="0"/>
+                      <a:ext cx="1753235" cy="851301"/>
+                    </a:xfrm>
+                    <a:prstGeom prst="rect">
+                      <a:avLst/>
+                    </a:prstGeom>
+                    <a:noFill/>
+                    <a:ln>
+                      <a:noFill/>
+                    </a:ln>
+                  </pic:spPr>
+                </pic:pic>
+              </a:graphicData>
+            </a:graphic>
+            <wp14:sizeRelH relativeFrom="margin">
+              <wp14:pctWidth>0</wp14:pctWidth>
+            </wp14:sizeRelH>
+            <wp14:sizeRelV relativeFrom="margin">
+              <wp14:pctHeight>0</wp14:pctHeight>
+            </wp14:sizeRelV>
+          </wp:anchor>
+        </w:drawing>
+      </w:r>
+      <w:r>
+        <w:rPr>
+          <w:sz w:val="36"/>
+          <w:szCs w:val="36"/>
+          <w:lang w:bidi="ar-EG"/>
+        </w:rPr>
+        <w:t xml:space="preserve">This </w:t>
+      </w:r>
+      <w:r>
+        <w:rPr>
+          <w:sz w:val="36"/>
+          <w:szCs w:val="36"/>
+          <w:lang w:bidi="ar-EG"/>
+        </w:rPr>
+        <w:t>function</w:t>
+      </w:r>
+      <w:r>
+        <w:rPr>
+          <w:sz w:val="36"/>
+          <w:szCs w:val="36"/>
+          <w:lang w:bidi="ar-EG"/>
+        </w:rPr>
+        <w:t xml:space="preserve"> can be done by using</w:t>
+      </w:r>
+      <w:r>
+        <w:rPr>
+          <w:sz w:val="36"/>
+          <w:szCs w:val="36"/>
+          <w:lang w:bidi="ar-EG"/>
+        </w:rPr>
+        <w:t xml:space="preserve"> a servo motor </w:t>
+      </w:r>
+    </w:p>
+    <w:p>
+      <w:pPr>
+        <w:spacing w:before="120" w:after="120"/>
+        <w:rPr>
+          <w:rFonts w:hint="cs"/>
+          <w:sz w:val="36"/>
+          <w:szCs w:val="36"/>
+          <w:rtl/>
+          <w:lang w:bidi="ar-EG"/>
+        </w:rPr>
+      </w:pPr>
+      <w:r>
+        <w:rPr>
+          <w:sz w:val="36"/>
+          <w:szCs w:val="36"/>
+          <w:lang w:bidi="ar-EG"/>
+        </w:rPr>
+        <w:t xml:space="preserve"> </w:t>
+      </w:r>
+      <w:r>
+        <w:rPr>
+          <w:sz w:val="36"/>
+          <w:szCs w:val="36"/>
+          <w:lang w:bidi="ar-EG"/>
+        </w:rPr>
+        <w:t>To move a door lock handle to open the door</w:t>
+      </w:r>
+    </w:p>
+    <w:p>
+      <w:pPr>
+        <w:spacing w:before="120" w:after="120"/>
+        <w:rPr>
+          <w:sz w:val="36"/>
+          <w:szCs w:val="36"/>
+          <w:lang w:bidi="ar-EG"/>
+        </w:rPr>
+      </w:pPr>
+      <w:r>
+        <w:rPr>
+          <w:sz w:val="36"/>
+          <w:szCs w:val="36"/>
+          <w:lang w:bidi="ar-EG"/>
+        </w:rPr>
+        <w:t xml:space="preserve">By entering a specific password saved on the </w:t>
+      </w:r>
+    </w:p>
+    <w:p>
+      <w:pPr>
+        <w:spacing w:before="120" w:after="120"/>
+        <w:rPr>
+          <w:sz w:val="36"/>
+          <w:szCs w:val="36"/>
+          <w:lang w:bidi="ar-EG"/>
+        </w:rPr>
+      </w:pPr>
+      <w:r>
+        <w:rPr>
+          <w:sz w:val="36"/>
+          <w:szCs w:val="36"/>
+          <w:lang w:bidi="ar-EG"/>
+        </w:rPr>
+        <w:t>EEPROM</w:t>
+      </w:r>
+      <w:r>
+        <w:rPr>
+          <w:sz w:val="36"/>
+          <w:szCs w:val="36"/>
+          <w:lang w:bidi="ar-EG"/>
+        </w:rPr>
+        <w:t xml:space="preserve"> </w:t>
+      </w:r>
+      <w:r>
+        <w:rPr>
+          <w:sz w:val="36"/>
+          <w:szCs w:val="36"/>
+          <w:lang w:bidi="ar-EG"/>
+        </w:rPr>
+        <w:t xml:space="preserve">in the </w:t>
+      </w:r>
+      <w:r>
+        <w:rPr>
+          <w:sz w:val="36"/>
+          <w:szCs w:val="36"/>
+          <w:lang w:bidi="ar-EG"/>
+        </w:rPr>
+        <w:t>Atmega328</w:t>
+      </w:r>
+      <w:r>
+        <w:rPr>
+          <w:sz w:val="36"/>
+          <w:szCs w:val="36"/>
+          <w:lang w:bidi="ar-EG"/>
+        </w:rPr>
+        <w:t xml:space="preserve"> for example if the saved</w:t>
+      </w:r>
+    </w:p>
+    <w:p>
+      <w:pPr>
+        <w:spacing w:before="120" w:after="120"/>
+        <w:rPr>
+          <w:noProof/>
+          <w:sz w:val="36"/>
+          <w:szCs w:val="36"/>
+        </w:rPr>
+      </w:pPr>
+      <w:r>
+        <w:rPr>
+          <w:noProof/>
+        </w:rPr>
+        <w:drawing>
+          <wp:anchor distT="0" distB="0" distL="114300" distR="114300" simplePos="0" relativeHeight="251673600" behindDoc="1" locked="0" layoutInCell="1" allowOverlap="1" wp14:anchorId="00A997B4" wp14:editId="035F872A">
+            <wp:simplePos x="0" y="0"/>
+            <wp:positionH relativeFrom="margin">
+              <wp:align>right</wp:align>
+            </wp:positionH>
+            <wp:positionV relativeFrom="paragraph">
+              <wp:posOffset>3813175</wp:posOffset>
+            </wp:positionV>
+            <wp:extent cx="2333625" cy="2333625"/>
+            <wp:effectExtent l="0" t="0" r="9525" b="9525"/>
+            <wp:wrapTight wrapText="bothSides">
+              <wp:wrapPolygon edited="0">
+                <wp:start x="0" y="0"/>
+                <wp:lineTo x="0" y="21512"/>
+                <wp:lineTo x="21512" y="21512"/>
+                <wp:lineTo x="21512" y="0"/>
+                <wp:lineTo x="0" y="0"/>
+              </wp:wrapPolygon>
+            </wp:wrapTight>
+            <wp:docPr id="9" name="Picture 9" descr="4x4 Matrix Array Keypad Tastenfeld Tastatur kompatibel mit Arduino und –  AZ-Delivery"/>
+            <wp:cNvGraphicFramePr>
+              <a:graphicFrameLocks xmlns:a="http://schemas.openxmlformats.org/drawingml/2006/main" noChangeAspect="1"/>
+            </wp:cNvGraphicFramePr>
+            <a:graphic xmlns:a="http://schemas.openxmlformats.org/drawingml/2006/main">
+              <a:graphicData uri="http://schemas.openxmlformats.org/drawingml/2006/picture">
+                <pic:pic xmlns:pic="http://schemas.openxmlformats.org/drawingml/2006/picture">
+                  <pic:nvPicPr>
+                    <pic:cNvPr id="0" name="Picture 6" descr="4x4 Matrix Array Keypad Tastenfeld Tastatur kompatibel mit Arduino und –  AZ-Delivery"/>
+                    <pic:cNvPicPr>
+                      <a:picLocks noChangeAspect="1" noChangeArrowheads="1"/>
+                    </pic:cNvPicPr>
+                  </pic:nvPicPr>
+                  <pic:blipFill>
+                    <a:blip r:embed="rId12" cstate="print">
+                      <a:extLst>
+                        <a:ext uri="{28A0092B-C50C-407E-A947-70E740481C1C}">
+                          <a14:useLocalDpi xmlns:a14="http://schemas.microsoft.com/office/drawing/2010/main" val="0"/>
+                        </a:ext>
+                      </a:extLst>
+                    </a:blip>
+                    <a:srcRect/>
+                    <a:stretch>
+                      <a:fillRect/>
+                    </a:stretch>
+                  </pic:blipFill>
+                  <pic:spPr bwMode="auto">
+                    <a:xfrm>
+                      <a:off x="0" y="0"/>
+                      <a:ext cx="2333625" cy="2333625"/>
+                    </a:xfrm>
+                    <a:prstGeom prst="rect">
+                      <a:avLst/>
+                    </a:prstGeom>
+                    <a:noFill/>
+                    <a:ln>
+                      <a:noFill/>
+                    </a:ln>
+                  </pic:spPr>
+                </pic:pic>
+              </a:graphicData>
+            </a:graphic>
+            <wp14:sizeRelH relativeFrom="margin">
+              <wp14:pctWidth>0</wp14:pctWidth>
+            </wp14:sizeRelH>
+            <wp14:sizeRelV relativeFrom="margin">
+              <wp14:pctHeight>0</wp14:pctHeight>
+            </wp14:sizeRelV>
+          </wp:anchor>
+        </w:drawing>
+      </w:r>
+      <w:r>
+        <w:rPr>
+          <w:noProof/>
+        </w:rPr>
+        <w:t xml:space="preserve"> </w:t>
+      </w:r>
+      <w:r>
+        <w:rPr>
+          <w:noProof/>
+          <w:sz w:val="36"/>
+          <w:szCs w:val="36"/>
+        </w:rPr>
+        <w:t>Password is (1234) then the user write it on the keypad</w:t>
+      </w:r>
+    </w:p>
+    <w:p>
+      <w:pPr>
+        <w:rPr>
+          <w:sz w:val="36"/>
+          <w:szCs w:val="36"/>
+          <w:lang w:bidi="ar-EG"/>
+        </w:rPr>
+      </w:pPr>
+      <w:r>
+        <w:rPr>
+          <w:sz w:val="36"/>
+          <w:szCs w:val="36"/>
+          <w:lang w:bidi="ar-EG"/>
+        </w:rPr>
+        <w:t xml:space="preserve">Then press (#) key if the password is correct then </w:t>
+      </w:r>
+    </w:p>
+    <w:p>
+      <w:pPr>
+        <w:rPr>
+          <w:sz w:val="36"/>
+          <w:szCs w:val="36"/>
+          <w:lang w:bidi="ar-EG"/>
+        </w:rPr>
+      </w:pPr>
+      <w:r>
+        <w:rPr>
+          <w:sz w:val="36"/>
+          <w:szCs w:val="36"/>
+          <w:lang w:bidi="ar-EG"/>
+        </w:rPr>
+        <w:t>the motor opens the lock by pull the handle if the password</w:t>
+      </w:r>
+    </w:p>
+    <w:p>
+      <w:pPr>
+        <w:rPr>
+          <w:sz w:val="36"/>
+          <w:szCs w:val="36"/>
+          <w:lang w:bidi="ar-EG"/>
+        </w:rPr>
+      </w:pPr>
+      <w:r>
+        <w:rPr>
+          <w:noProof/>
+        </w:rPr>
+        <w:drawing>
+          <wp:anchor distT="0" distB="0" distL="114300" distR="114300" simplePos="0" relativeHeight="251672576" behindDoc="1" locked="0" layoutInCell="1" allowOverlap="1" wp14:anchorId="2D2D2C29" wp14:editId="5A78F315">
+            <wp:simplePos x="0" y="0"/>
+            <wp:positionH relativeFrom="margin">
+              <wp:posOffset>4648200</wp:posOffset>
+            </wp:positionH>
+            <wp:positionV relativeFrom="paragraph">
+              <wp:posOffset>182245</wp:posOffset>
+            </wp:positionV>
+            <wp:extent cx="1998980" cy="1454150"/>
+            <wp:effectExtent l="0" t="0" r="1270" b="0"/>
+            <wp:wrapTight wrapText="bothSides">
+              <wp:wrapPolygon edited="0">
+                <wp:start x="0" y="0"/>
+                <wp:lineTo x="0" y="21223"/>
+                <wp:lineTo x="21408" y="21223"/>
+                <wp:lineTo x="21408" y="0"/>
+                <wp:lineTo x="0" y="0"/>
+              </wp:wrapPolygon>
+            </wp:wrapTight>
+            <wp:docPr id="8" name="Picture 8" descr="Arduino Servo Motor Interfacing With Arduino Uno | Arduino"/>
+            <wp:cNvGraphicFramePr>
+              <a:graphicFrameLocks xmlns:a="http://schemas.openxmlformats.org/drawingml/2006/main" noChangeAspect="1"/>
+            </wp:cNvGraphicFramePr>
+            <a:graphic xmlns:a="http://schemas.openxmlformats.org/drawingml/2006/main">
+              <a:graphicData uri="http://schemas.openxmlformats.org/drawingml/2006/picture">
+                <pic:pic xmlns:pic="http://schemas.openxmlformats.org/drawingml/2006/picture">
+                  <pic:nvPicPr>
+                    <pic:cNvPr id="0" name="Picture 4" descr="Arduino Servo Motor Interfacing With Arduino Uno | Arduino"/>
+                    <pic:cNvPicPr>
+                      <a:picLocks noChangeAspect="1" noChangeArrowheads="1"/>
+                    </pic:cNvPicPr>
+                  </pic:nvPicPr>
+                  <pic:blipFill>
+                    <a:blip r:embed="rId13" cstate="print">
+                      <a:extLst>
+                        <a:ext uri="{28A0092B-C50C-407E-A947-70E740481C1C}">
+                          <a14:useLocalDpi xmlns:a14="http://schemas.microsoft.com/office/drawing/2010/main" val="0"/>
+                        </a:ext>
+                      </a:extLst>
+                    </a:blip>
+                    <a:srcRect/>
+                    <a:stretch>
+                      <a:fillRect/>
+                    </a:stretch>
+                  </pic:blipFill>
+                  <pic:spPr bwMode="auto">
+                    <a:xfrm>
+                      <a:off x="0" y="0"/>
+                      <a:ext cx="1998980" cy="1454150"/>
+                    </a:xfrm>
+                    <a:prstGeom prst="rect">
+                      <a:avLst/>
+                    </a:prstGeom>
+                    <a:noFill/>
+                    <a:ln>
+                      <a:noFill/>
+                    </a:ln>
+                  </pic:spPr>
+                </pic:pic>
+              </a:graphicData>
+            </a:graphic>
+            <wp14:sizeRelH relativeFrom="margin">
+              <wp14:pctWidth>0</wp14:pctWidth>
+            </wp14:sizeRelH>
+            <wp14:sizeRelV relativeFrom="margin">
+              <wp14:pctHeight>0</wp14:pctHeight>
+            </wp14:sizeRelV>
+          </wp:anchor>
+        </w:drawing>
+      </w:r>
+      <w:r>
+        <w:rPr>
+          <w:sz w:val="36"/>
+          <w:szCs w:val="36"/>
+          <w:lang w:bidi="ar-EG"/>
+        </w:rPr>
+        <w:t xml:space="preserve">is incorrect </w:t>
+      </w:r>
+      <w:r>
+        <w:rPr>
+          <w:sz w:val="36"/>
+          <w:szCs w:val="36"/>
+          <w:lang w:bidi="ar-EG"/>
+        </w:rPr>
+        <w:t xml:space="preserve">the buzzer plays a specific sound </w:t>
+      </w:r>
+    </w:p>
+    <w:p>
+      <w:pPr>
+        <w:rPr>
+          <w:sz w:val="36"/>
+          <w:szCs w:val="36"/>
+          <w:lang w:bidi="ar-EG"/>
+        </w:rPr>
+      </w:pPr>
+      <w:r>
+        <w:rPr>
+          <w:sz w:val="36"/>
+          <w:szCs w:val="36"/>
+          <w:lang w:bidi="ar-EG"/>
+        </w:rPr>
+        <w:t xml:space="preserve">in a case you want to change the password just </w:t>
+      </w:r>
+    </w:p>
+    <w:p>
+      <w:pPr>
+        <w:rPr>
+          <w:sz w:val="36"/>
+          <w:szCs w:val="36"/>
+          <w:lang w:bidi="ar-EG"/>
+        </w:rPr>
+      </w:pPr>
+      <w:r>
+        <w:rPr>
+          <w:sz w:val="36"/>
+          <w:szCs w:val="36"/>
+          <w:lang w:bidi="ar-EG"/>
+        </w:rPr>
+        <w:t>enter (**) then enter the old password (1234) for the first time then (#)</w:t>
+      </w:r>
+      <w:r>
+        <w:rPr>
+          <w:sz w:val="36"/>
+          <w:szCs w:val="36"/>
+          <w:lang w:bidi="ar-EG"/>
+        </w:rPr>
+        <w:t xml:space="preserve"> then enter the new password and enter (##)</w:t>
+      </w:r>
+    </w:p>
+    <w:p>
+      <w:pPr>
+        <w:rPr>
+          <w:sz w:val="36"/>
+          <w:szCs w:val="36"/>
+          <w:lang w:bidi="ar-EG"/>
+        </w:rPr>
+      </w:pPr>
+    </w:p>
+    <w:p>
+      <w:pPr>
+        <w:rPr>
+          <w:sz w:val="36"/>
+          <w:szCs w:val="36"/>
+          <w:lang w:bidi="ar-EG"/>
+        </w:rPr>
+      </w:pPr>
+    </w:p>
+    <w:p>
+      <w:pPr>
+        <w:rPr>
+          <w:sz w:val="36"/>
+          <w:szCs w:val="36"/>
+          <w:lang w:bidi="ar-EG"/>
+        </w:rPr>
+      </w:pPr>
+    </w:p>
+    <w:p>
+      <w:pPr>
+        <w:rPr>
+          <w:sz w:val="36"/>
+          <w:szCs w:val="36"/>
+          <w:lang w:bidi="ar-EG"/>
+        </w:rPr>
+      </w:pPr>
+    </w:p>
+    <w:p>
+      <w:pPr>
+        <w:rPr>
+          <w:sz w:val="36"/>
+          <w:szCs w:val="36"/>
+          <w:lang w:bidi="ar-EG"/>
+        </w:rPr>
+      </w:pPr>
+    </w:p>
+    <w:p>
+      <w:pPr>
+        <w:rPr>
+          <w:sz w:val="36"/>
+          <w:szCs w:val="36"/>
+          <w:lang w:bidi="ar-EG"/>
+        </w:rPr>
+      </w:pPr>
+    </w:p>
+    <w:p>
+      <w:pPr>
+        <w:rPr>
+          <w:sz w:val="36"/>
+          <w:szCs w:val="36"/>
+          <w:lang w:bidi="ar-EG"/>
+        </w:rPr>
+      </w:pPr>
+    </w:p>
+    <w:p>
+      <w:pPr>
+        <w:rPr>
+          <w:b/>
+          <w:bCs/>
+          <w:sz w:val="36"/>
+          <w:szCs w:val="36"/>
+          <w:lang w:bidi="ar-EG"/>
+        </w:rPr>
+      </w:pPr>
+      <w:r>
+        <w:rPr>
+          <w:b/>
+          <w:bCs/>
+          <w:sz w:val="36"/>
+          <w:szCs w:val="36"/>
+          <w:lang w:bidi="ar-EG"/>
+        </w:rPr>
+        <w:lastRenderedPageBreak/>
+        <w:t>2- The buzzer makes alarm sounds if the fire sensor detect fire.</w:t>
+      </w:r>
+    </w:p>
+    <w:p>
+      <w:pPr>
+        <w:rPr>
+          <w:sz w:val="30"/>
+          <w:szCs w:val="30"/>
+          <w:lang w:bidi="ar-EG"/>
+        </w:rPr>
+      </w:pPr>
+      <w:r>
+        <w:rPr>
+          <w:sz w:val="30"/>
+          <w:szCs w:val="30"/>
+          <w:lang w:bidi="ar-EG"/>
+        </w:rPr>
+        <w:t>Devices</w:t>
+      </w:r>
+      <w:r>
+        <w:rPr>
+          <w:sz w:val="30"/>
+          <w:szCs w:val="30"/>
+          <w:lang w:bidi="ar-EG"/>
+        </w:rPr>
+        <w:t>:</w:t>
+      </w:r>
+    </w:p>
+    <w:p>
+      <w:pPr>
+        <w:rPr>
+          <w:sz w:val="30"/>
+          <w:szCs w:val="30"/>
+          <w:lang w:bidi="ar-EG"/>
+        </w:rPr>
+      </w:pPr>
+      <w:r>
+        <w:rPr>
+          <w:sz w:val="30"/>
+          <w:szCs w:val="30"/>
+          <w:lang w:bidi="ar-EG"/>
+        </w:rPr>
+        <w:t xml:space="preserve">1- </w:t>
+      </w:r>
+      <w:r>
+        <w:rPr>
+          <w:sz w:val="30"/>
+          <w:szCs w:val="30"/>
+          <w:lang w:bidi="ar-EG"/>
+        </w:rPr>
+        <w:t>Flame sensor</w:t>
+      </w:r>
+    </w:p>
+    <w:p>
+      <w:pPr>
+        <w:rPr>
+          <w:sz w:val="30"/>
+          <w:szCs w:val="30"/>
+          <w:lang w:bidi="ar-EG"/>
+        </w:rPr>
+      </w:pPr>
+      <w:r>
+        <w:rPr>
+          <w:sz w:val="30"/>
+          <w:szCs w:val="30"/>
+          <w:lang w:bidi="ar-EG"/>
+        </w:rPr>
+        <w:t>2- buzzer</w:t>
+      </w:r>
+    </w:p>
+    <w:p>
+      <w:pPr>
+        <w:rPr>
+          <w:sz w:val="32"/>
+          <w:szCs w:val="32"/>
+          <w:lang w:bidi="ar-EG"/>
+        </w:rPr>
+      </w:pPr>
+      <w:r>
+        <w:rPr>
+          <w:noProof/>
+        </w:rPr>
+        <w:drawing>
+          <wp:anchor distT="0" distB="0" distL="114300" distR="114300" simplePos="0" relativeHeight="251674624" behindDoc="1" locked="0" layoutInCell="1" allowOverlap="1" wp14:anchorId="64D69248" wp14:editId="7A1D8064">
+            <wp:simplePos x="0" y="0"/>
+            <wp:positionH relativeFrom="margin">
+              <wp:align>right</wp:align>
+            </wp:positionH>
+            <wp:positionV relativeFrom="paragraph">
+              <wp:posOffset>1245235</wp:posOffset>
+            </wp:positionV>
+            <wp:extent cx="1876425" cy="1876425"/>
+            <wp:effectExtent l="0" t="0" r="9525" b="9525"/>
+            <wp:wrapTight wrapText="bothSides">
+              <wp:wrapPolygon edited="0">
+                <wp:start x="0" y="0"/>
+                <wp:lineTo x="0" y="21490"/>
+                <wp:lineTo x="21490" y="21490"/>
+                <wp:lineTo x="21490" y="0"/>
+                <wp:lineTo x="0" y="0"/>
+              </wp:wrapPolygon>
+            </wp:wrapTight>
+            <wp:docPr id="10" name="Picture 10" descr="Flame Sensor Fire Detector on LM393 Arduino | Arduino, DIY \ Sensors \  Light, IR Infrared, Fire &amp; Flame"/>
+            <wp:cNvGraphicFramePr>
+              <a:graphicFrameLocks xmlns:a="http://schemas.openxmlformats.org/drawingml/2006/main" noChangeAspect="1"/>
+            </wp:cNvGraphicFramePr>
+            <a:graphic xmlns:a="http://schemas.openxmlformats.org/drawingml/2006/main">
+              <a:graphicData uri="http://schemas.openxmlformats.org/drawingml/2006/picture">
+                <pic:pic xmlns:pic="http://schemas.openxmlformats.org/drawingml/2006/picture">
+                  <pic:nvPicPr>
+                    <pic:cNvPr id="0" name="Picture 8" descr="Flame Sensor Fire Detector on LM393 Arduino | Arduino, DIY \ Sensors \  Light, IR Infrared, Fire &amp; Flame"/>
+                    <pic:cNvPicPr>
+                      <a:picLocks noChangeAspect="1" noChangeArrowheads="1"/>
+                    </pic:cNvPicPr>
+                  </pic:nvPicPr>
+                  <pic:blipFill>
+                    <a:blip r:embed="rId14" cstate="print">
+                      <a:extLst>
+                        <a:ext uri="{28A0092B-C50C-407E-A947-70E740481C1C}">
+                          <a14:useLocalDpi xmlns:a14="http://schemas.microsoft.com/office/drawing/2010/main" val="0"/>
+                        </a:ext>
+                      </a:extLst>
+                    </a:blip>
+                    <a:srcRect/>
+                    <a:stretch>
+                      <a:fillRect/>
+                    </a:stretch>
+                  </pic:blipFill>
+                  <pic:spPr bwMode="auto">
+                    <a:xfrm>
+                      <a:off x="0" y="0"/>
+                      <a:ext cx="1876425" cy="1876425"/>
+                    </a:xfrm>
+                    <a:prstGeom prst="rect">
+                      <a:avLst/>
+                    </a:prstGeom>
+                    <a:noFill/>
+                    <a:ln>
+                      <a:noFill/>
+                    </a:ln>
+                  </pic:spPr>
+                </pic:pic>
+              </a:graphicData>
+            </a:graphic>
+            <wp14:sizeRelH relativeFrom="margin">
+              <wp14:pctWidth>0</wp14:pctWidth>
+            </wp14:sizeRelH>
+            <wp14:sizeRelV relativeFrom="margin">
+              <wp14:pctHeight>0</wp14:pctHeight>
+            </wp14:sizeRelV>
+          </wp:anchor>
+        </w:drawing>
+      </w:r>
+      <w:r>
+        <w:rPr>
+          <w:noProof/>
+        </w:rPr>
+        <w:drawing>
+          <wp:anchor distT="0" distB="0" distL="114300" distR="114300" simplePos="0" relativeHeight="251675648" behindDoc="1" locked="0" layoutInCell="1" allowOverlap="1" wp14:anchorId="2DD4525D" wp14:editId="3D9EB42A">
+            <wp:simplePos x="0" y="0"/>
+            <wp:positionH relativeFrom="margin">
+              <wp:align>right</wp:align>
+            </wp:positionH>
+            <wp:positionV relativeFrom="paragraph">
+              <wp:posOffset>4398010</wp:posOffset>
+            </wp:positionV>
+            <wp:extent cx="1962150" cy="1962150"/>
+            <wp:effectExtent l="0" t="0" r="0" b="0"/>
+            <wp:wrapTight wrapText="bothSides">
+              <wp:wrapPolygon edited="0">
+                <wp:start x="0" y="0"/>
+                <wp:lineTo x="0" y="21390"/>
+                <wp:lineTo x="21390" y="21390"/>
+                <wp:lineTo x="21390" y="0"/>
+                <wp:lineTo x="0" y="0"/>
+              </wp:wrapPolygon>
+            </wp:wrapTight>
+            <wp:docPr id="11" name="Picture 11" descr="Buzzer, Sound Pressure Level of Minimum 85dB at 10cm at Rated Voltage,  Buzzer - Buy Taiwan Buzzer on Globalsources.com"/>
+            <wp:cNvGraphicFramePr>
+              <a:graphicFrameLocks xmlns:a="http://schemas.openxmlformats.org/drawingml/2006/main" noChangeAspect="1"/>
+            </wp:cNvGraphicFramePr>
+            <a:graphic xmlns:a="http://schemas.openxmlformats.org/drawingml/2006/main">
+              <a:graphicData uri="http://schemas.openxmlformats.org/drawingml/2006/picture">
+                <pic:pic xmlns:pic="http://schemas.openxmlformats.org/drawingml/2006/picture">
+                  <pic:nvPicPr>
+                    <pic:cNvPr id="0" name="Picture 10" descr="Buzzer, Sound Pressure Level of Minimum 85dB at 10cm at Rated Voltage,  Buzzer - Buy Taiwan Buzzer on Globalsources.com"/>
+                    <pic:cNvPicPr>
+                      <a:picLocks noChangeAspect="1" noChangeArrowheads="1"/>
+                    </pic:cNvPicPr>
+                  </pic:nvPicPr>
+                  <pic:blipFill>
+                    <a:blip r:embed="rId15">
+                      <a:extLst>
+                        <a:ext uri="{28A0092B-C50C-407E-A947-70E740481C1C}">
+                          <a14:useLocalDpi xmlns:a14="http://schemas.microsoft.com/office/drawing/2010/main" val="0"/>
+                        </a:ext>
+                      </a:extLst>
+                    </a:blip>
+                    <a:srcRect/>
+                    <a:stretch>
+                      <a:fillRect/>
+                    </a:stretch>
+                  </pic:blipFill>
+                  <pic:spPr bwMode="auto">
+                    <a:xfrm>
+                      <a:off x="0" y="0"/>
+                      <a:ext cx="1962150" cy="1962150"/>
+                    </a:xfrm>
+                    <a:prstGeom prst="rect">
+                      <a:avLst/>
+                    </a:prstGeom>
+                    <a:noFill/>
+                    <a:ln>
+                      <a:noFill/>
+                    </a:ln>
+                  </pic:spPr>
+                </pic:pic>
+              </a:graphicData>
+            </a:graphic>
+            <wp14:sizeRelH relativeFrom="margin">
+              <wp14:pctWidth>0</wp14:pctWidth>
+            </wp14:sizeRelH>
+            <wp14:sizeRelV relativeFrom="margin">
+              <wp14:pctHeight>0</wp14:pctHeight>
+            </wp14:sizeRelV>
+          </wp:anchor>
+        </w:drawing>
+      </w:r>
+      <w:r>
+        <w:rPr>
+          <w:sz w:val="36"/>
+          <w:szCs w:val="36"/>
+          <w:lang w:bidi="ar-EG"/>
+        </w:rPr>
+        <w:t xml:space="preserve">The pin that the buzzer attach to is programmed to make a certain alarm sound when the pin that the fire sensor attach to detect a reading that </w:t>
+      </w:r>
+      <w:r>
+        <w:rPr>
+          <w:sz w:val="36"/>
+          <w:szCs w:val="36"/>
+          <w:lang w:bidi="ar-EG"/>
+        </w:rPr>
+        <w:t>comes from</w:t>
+      </w:r>
+      <w:r>
+        <w:rPr>
+          <w:sz w:val="36"/>
+          <w:szCs w:val="36"/>
+          <w:lang w:bidi="ar-EG"/>
+        </w:rPr>
+        <w:t xml:space="preserve"> the sensor when detect fire.</w:t>
+      </w:r>
+    </w:p>
+    <w:p>
+      <w:pPr>
+        <w:rPr>
+          <w:sz w:val="36"/>
+          <w:szCs w:val="36"/>
+          <w:lang w:bidi="ar-EG"/>
+        </w:rPr>
+      </w:pPr>
+    </w:p>
+    <w:p>
+      <w:pPr>
+        <w:rPr>
+          <w:sz w:val="36"/>
+          <w:szCs w:val="36"/>
+          <w:lang w:bidi="ar-EG"/>
+        </w:rPr>
+      </w:pPr>
+    </w:p>
+    <w:p>
+      <w:pPr>
+        <w:rPr>
+          <w:sz w:val="36"/>
+          <w:szCs w:val="36"/>
+          <w:lang w:bidi="ar-EG"/>
+        </w:rPr>
+      </w:pPr>
+    </w:p>
+    <w:p>
+      <w:pPr>
+        <w:rPr>
+          <w:sz w:val="36"/>
+          <w:szCs w:val="36"/>
+          <w:lang w:bidi="ar-EG"/>
+        </w:rPr>
+      </w:pPr>
+    </w:p>
+    <w:p>
+      <w:pPr>
+        <w:rPr>
+          <w:sz w:val="36"/>
+          <w:szCs w:val="36"/>
+          <w:lang w:bidi="ar-EG"/>
+        </w:rPr>
+      </w:pPr>
+    </w:p>
+    <w:p>
+      <w:pPr>
+        <w:rPr>
+          <w:sz w:val="36"/>
+          <w:szCs w:val="36"/>
+          <w:lang w:bidi="ar-EG"/>
+        </w:rPr>
+      </w:pPr>
+    </w:p>
+    <w:p>
+      <w:pPr>
+        <w:rPr>
+          <w:sz w:val="36"/>
+          <w:szCs w:val="36"/>
+          <w:lang w:bidi="ar-EG"/>
+        </w:rPr>
+      </w:pPr>
+    </w:p>
+    <w:p>
+      <w:pPr>
+        <w:rPr>
+          <w:rFonts w:hint="cs"/>
+          <w:sz w:val="36"/>
+          <w:szCs w:val="36"/>
+          <w:rtl/>
+          <w:lang w:bidi="ar-EG"/>
+        </w:rPr>
+      </w:pPr>
+    </w:p>
+    <w:p>
+      <w:pPr>
+        <w:rPr>
+          <w:sz w:val="36"/>
+          <w:szCs w:val="36"/>
+          <w:lang w:bidi="ar-EG"/>
+        </w:rPr>
+      </w:pPr>
+    </w:p>
+    <w:p>
+      <w:pPr>
+        <w:rPr>
+          <w:sz w:val="36"/>
+          <w:szCs w:val="36"/>
+          <w:lang w:bidi="ar-EG"/>
+        </w:rPr>
+      </w:pPr>
+    </w:p>
+    <w:p>
+      <w:pPr>
+        <w:rPr>
+          <w:sz w:val="36"/>
+          <w:szCs w:val="36"/>
+          <w:lang w:bidi="ar-EG"/>
+        </w:rPr>
+      </w:pPr>
+    </w:p>
+    <w:p>
+      <w:pPr>
+        <w:rPr>
+          <w:sz w:val="36"/>
+          <w:szCs w:val="36"/>
+          <w:lang w:bidi="ar-EG"/>
+        </w:rPr>
+      </w:pPr>
+    </w:p>
+    <w:p>
+      <w:pPr>
+        <w:rPr>
+          <w:sz w:val="36"/>
+          <w:szCs w:val="36"/>
+          <w:lang w:bidi="ar-EG"/>
+        </w:rPr>
+      </w:pPr>
+    </w:p>
+    <w:p>
+      <w:pPr>
+        <w:rPr>
+          <w:sz w:val="36"/>
+          <w:szCs w:val="36"/>
+          <w:lang w:bidi="ar-EG"/>
+        </w:rPr>
+      </w:pPr>
+    </w:p>
+    <w:p>
+      <w:pPr>
+        <w:rPr>
+          <w:b/>
+          <w:bCs/>
+          <w:sz w:val="36"/>
+          <w:szCs w:val="36"/>
+          <w:lang w:bidi="ar-EG"/>
+        </w:rPr>
+      </w:pPr>
+    </w:p>
+    <w:p>
+      <w:pPr>
+        <w:rPr>
+          <w:sz w:val="36"/>
+          <w:szCs w:val="36"/>
+          <w:lang w:bidi="ar-EG"/>
+        </w:rPr>
+      </w:pPr>
+    </w:p>
+    <w:p>
+      <w:pPr>
+        <w:rPr>
+          <w:b/>
+          <w:bCs/>
+          <w:sz w:val="36"/>
+          <w:szCs w:val="36"/>
+          <w:lang w:bidi="ar-EG"/>
+        </w:rPr>
+      </w:pPr>
+      <w:r>
+        <w:rPr>
+          <w:b/>
+          <w:bCs/>
+          <w:sz w:val="36"/>
+          <w:szCs w:val="36"/>
+          <w:lang w:bidi="ar-EG"/>
+        </w:rPr>
+        <w:lastRenderedPageBreak/>
+        <w:t>3- The motor drive controls the fan speed when the temperature sensor read a specific value of temperature.</w:t>
+      </w:r>
+    </w:p>
+    <w:p>
+      <w:pPr>
+        <w:rPr>
+          <w:sz w:val="30"/>
+          <w:szCs w:val="30"/>
+          <w:lang w:bidi="ar-EG"/>
+        </w:rPr>
+      </w:pPr>
+      <w:r>
+        <w:rPr>
+          <w:noProof/>
+          <w:sz w:val="30"/>
+          <w:szCs w:val="30"/>
+        </w:rPr>
+        <w:drawing>
+          <wp:anchor distT="0" distB="0" distL="114300" distR="114300" simplePos="0" relativeHeight="251676672" behindDoc="1" locked="0" layoutInCell="1" allowOverlap="1" wp14:anchorId="468C5EE9" wp14:editId="6F06AEB7">
+            <wp:simplePos x="0" y="0"/>
+            <wp:positionH relativeFrom="margin">
+              <wp:align>right</wp:align>
+            </wp:positionH>
+            <wp:positionV relativeFrom="paragraph">
+              <wp:posOffset>6163945</wp:posOffset>
+            </wp:positionV>
+            <wp:extent cx="1843698" cy="1952625"/>
+            <wp:effectExtent l="0" t="0" r="4445" b="0"/>
+            <wp:wrapTight wrapText="bothSides">
+              <wp:wrapPolygon edited="0">
+                <wp:start x="0" y="0"/>
+                <wp:lineTo x="0" y="21284"/>
+                <wp:lineTo x="21429" y="21284"/>
+                <wp:lineTo x="21429" y="0"/>
+                <wp:lineTo x="0" y="0"/>
+              </wp:wrapPolygon>
+            </wp:wrapTight>
+            <wp:docPr id="13" name="Picture 13" descr="A close-up of a circuit board&#10;&#10;Description automatically generated with medium confidence"/>
+            <wp:cNvGraphicFramePr>
+              <a:graphicFrameLocks xmlns:a="http://schemas.openxmlformats.org/drawingml/2006/main" noChangeAspect="1"/>
+            </wp:cNvGraphicFramePr>
+            <a:graphic xmlns:a="http://schemas.openxmlformats.org/drawingml/2006/main">
+              <a:graphicData uri="http://schemas.openxmlformats.org/drawingml/2006/picture">
+                <pic:pic xmlns:pic="http://schemas.openxmlformats.org/drawingml/2006/picture">
+                  <pic:nvPicPr>
+                    <pic:cNvPr id="13" name="Picture 13" descr="A close-up of a circuit board&#10;&#10;Description automatically generated with medium confidence"/>
+                    <pic:cNvPicPr/>
+                  </pic:nvPicPr>
+                  <pic:blipFill>
+                    <a:blip r:embed="rId16" cstate="print">
+                      <a:extLst>
+                        <a:ext uri="{28A0092B-C50C-407E-A947-70E740481C1C}">
+                          <a14:useLocalDpi xmlns:a14="http://schemas.microsoft.com/office/drawing/2010/main" val="0"/>
+                        </a:ext>
+                      </a:extLst>
+                    </a:blip>
+                    <a:stretch>
+                      <a:fillRect/>
+                    </a:stretch>
+                  </pic:blipFill>
+                  <pic:spPr>
+                    <a:xfrm>
+                      <a:off x="0" y="0"/>
+                      <a:ext cx="1843698" cy="1952625"/>
+                    </a:xfrm>
+                    <a:prstGeom prst="rect">
+                      <a:avLst/>
+                    </a:prstGeom>
+                  </pic:spPr>
+                </pic:pic>
+              </a:graphicData>
+            </a:graphic>
+          </wp:anchor>
+        </w:drawing>
+      </w:r>
+      <w:r>
+        <w:rPr>
+          <w:noProof/>
+          <w:sz w:val="30"/>
+          <w:szCs w:val="30"/>
+        </w:rPr>
+        <w:drawing>
+          <wp:anchor distT="0" distB="0" distL="114300" distR="114300" simplePos="0" relativeHeight="251678720" behindDoc="1" locked="0" layoutInCell="1" allowOverlap="1" wp14:anchorId="0F3A1B08" wp14:editId="7FEF3404">
+            <wp:simplePos x="0" y="0"/>
+            <wp:positionH relativeFrom="margin">
+              <wp:align>right</wp:align>
+            </wp:positionH>
+            <wp:positionV relativeFrom="paragraph">
+              <wp:posOffset>3582670</wp:posOffset>
+            </wp:positionV>
+            <wp:extent cx="2403475" cy="1781175"/>
+            <wp:effectExtent l="0" t="0" r="0" b="9525"/>
+            <wp:wrapTight wrapText="bothSides">
+              <wp:wrapPolygon edited="0">
+                <wp:start x="0" y="0"/>
+                <wp:lineTo x="0" y="21484"/>
+                <wp:lineTo x="21400" y="21484"/>
+                <wp:lineTo x="21400" y="0"/>
+                <wp:lineTo x="0" y="0"/>
+              </wp:wrapPolygon>
+            </wp:wrapTight>
+            <wp:docPr id="15" name="Picture 15" descr="Cooling Fan (2 Pieces,12V /0.20 A)"/>
+            <wp:cNvGraphicFramePr>
+              <a:graphicFrameLocks xmlns:a="http://schemas.openxmlformats.org/drawingml/2006/main" noChangeAspect="1"/>
+            </wp:cNvGraphicFramePr>
+            <a:graphic xmlns:a="http://schemas.openxmlformats.org/drawingml/2006/main">
+              <a:graphicData uri="http://schemas.openxmlformats.org/drawingml/2006/picture">
+                <pic:pic xmlns:pic="http://schemas.openxmlformats.org/drawingml/2006/picture">
+                  <pic:nvPicPr>
+                    <pic:cNvPr id="0" name="Picture 14" descr="Cooling Fan (2 Pieces,12V /0.20 A)"/>
+                    <pic:cNvPicPr>
+                      <a:picLocks noChangeAspect="1" noChangeArrowheads="1"/>
+                    </pic:cNvPicPr>
+                  </pic:nvPicPr>
+                  <pic:blipFill>
+                    <a:blip r:embed="rId17">
+                      <a:extLst>
+                        <a:ext uri="{28A0092B-C50C-407E-A947-70E740481C1C}">
+                          <a14:useLocalDpi xmlns:a14="http://schemas.microsoft.com/office/drawing/2010/main" val="0"/>
+                        </a:ext>
+                      </a:extLst>
+                    </a:blip>
+                    <a:srcRect/>
+                    <a:stretch>
+                      <a:fillRect/>
+                    </a:stretch>
+                  </pic:blipFill>
+                  <pic:spPr bwMode="auto">
+                    <a:xfrm>
+                      <a:off x="0" y="0"/>
+                      <a:ext cx="2403475" cy="1781175"/>
+                    </a:xfrm>
+                    <a:prstGeom prst="rect">
+                      <a:avLst/>
+                    </a:prstGeom>
+                    <a:noFill/>
+                    <a:ln>
+                      <a:noFill/>
+                    </a:ln>
+                  </pic:spPr>
+                </pic:pic>
+              </a:graphicData>
+            </a:graphic>
+            <wp14:sizeRelH relativeFrom="margin">
+              <wp14:pctWidth>0</wp14:pctWidth>
+            </wp14:sizeRelH>
+            <wp14:sizeRelV relativeFrom="margin">
+              <wp14:pctHeight>0</wp14:pctHeight>
+            </wp14:sizeRelV>
+          </wp:anchor>
+        </w:drawing>
+      </w:r>
+      <w:r>
+        <w:rPr>
+          <w:noProof/>
+          <w:sz w:val="30"/>
+          <w:szCs w:val="30"/>
+        </w:rPr>
+        <w:drawing>
+          <wp:anchor distT="0" distB="0" distL="114300" distR="114300" simplePos="0" relativeHeight="251677696" behindDoc="1" locked="0" layoutInCell="1" allowOverlap="1" wp14:anchorId="45FDAB0B" wp14:editId="2FC0C1E6">
+            <wp:simplePos x="0" y="0"/>
+            <wp:positionH relativeFrom="margin">
+              <wp:align>right</wp:align>
+            </wp:positionH>
+            <wp:positionV relativeFrom="paragraph">
+              <wp:posOffset>734695</wp:posOffset>
+            </wp:positionV>
+            <wp:extent cx="2066925" cy="2360295"/>
+            <wp:effectExtent l="0" t="0" r="9525" b="1905"/>
+            <wp:wrapTight wrapText="bothSides">
+              <wp:wrapPolygon edited="0">
+                <wp:start x="0" y="0"/>
+                <wp:lineTo x="0" y="21443"/>
+                <wp:lineTo x="21500" y="21443"/>
+                <wp:lineTo x="21500" y="0"/>
+                <wp:lineTo x="0" y="0"/>
+              </wp:wrapPolygon>
+            </wp:wrapTight>
+            <wp:docPr id="14" name="Picture 14" descr="DHT11 Sensor Pinout, Features, Equivalents &amp; Datasheet"/>
+            <wp:cNvGraphicFramePr>
+              <a:graphicFrameLocks xmlns:a="http://schemas.openxmlformats.org/drawingml/2006/main" noChangeAspect="1"/>
+            </wp:cNvGraphicFramePr>
+            <a:graphic xmlns:a="http://schemas.openxmlformats.org/drawingml/2006/main">
+              <a:graphicData uri="http://schemas.openxmlformats.org/drawingml/2006/picture">
+                <pic:pic xmlns:pic="http://schemas.openxmlformats.org/drawingml/2006/picture">
+                  <pic:nvPicPr>
+                    <pic:cNvPr id="0" name="Picture 12" descr="DHT11 Sensor Pinout, Features, Equivalents &amp; Datasheet"/>
+                    <pic:cNvPicPr>
+                      <a:picLocks noChangeAspect="1" noChangeArrowheads="1"/>
+                    </pic:cNvPicPr>
+                  </pic:nvPicPr>
+                  <pic:blipFill>
+                    <a:blip r:embed="rId18">
+                      <a:extLst>
+                        <a:ext uri="{28A0092B-C50C-407E-A947-70E740481C1C}">
+                          <a14:useLocalDpi xmlns:a14="http://schemas.microsoft.com/office/drawing/2010/main" val="0"/>
+                        </a:ext>
+                      </a:extLst>
+                    </a:blip>
+                    <a:srcRect/>
+                    <a:stretch>
+                      <a:fillRect/>
+                    </a:stretch>
+                  </pic:blipFill>
+                  <pic:spPr bwMode="auto">
+                    <a:xfrm>
+                      <a:off x="0" y="0"/>
+                      <a:ext cx="2066925" cy="2360295"/>
+                    </a:xfrm>
+                    <a:prstGeom prst="rect">
+                      <a:avLst/>
+                    </a:prstGeom>
+                    <a:noFill/>
+                    <a:ln>
+                      <a:noFill/>
+                    </a:ln>
+                  </pic:spPr>
+                </pic:pic>
+              </a:graphicData>
+            </a:graphic>
+            <wp14:sizeRelH relativeFrom="margin">
+              <wp14:pctWidth>0</wp14:pctWidth>
+            </wp14:sizeRelH>
+            <wp14:sizeRelV relativeFrom="margin">
+              <wp14:pctHeight>0</wp14:pctHeight>
+            </wp14:sizeRelV>
+          </wp:anchor>
+        </w:drawing>
+      </w:r>
+      <w:r>
+        <w:rPr>
+          <w:noProof/>
+          <w:sz w:val="30"/>
+          <w:szCs w:val="30"/>
+        </w:rPr>
+        <w:drawing>
+          <wp:anchor distT="0" distB="0" distL="114300" distR="114300" simplePos="0" relativeHeight="251679744" behindDoc="1" locked="0" layoutInCell="1" allowOverlap="1" wp14:anchorId="44FAB610" wp14:editId="1E6956C3">
+            <wp:simplePos x="0" y="0"/>
+            <wp:positionH relativeFrom="margin">
+              <wp:posOffset>762000</wp:posOffset>
+            </wp:positionH>
+            <wp:positionV relativeFrom="paragraph">
+              <wp:posOffset>6182995</wp:posOffset>
+            </wp:positionV>
+            <wp:extent cx="2028825" cy="2028825"/>
+            <wp:effectExtent l="0" t="0" r="9525" b="9525"/>
+            <wp:wrapTight wrapText="bothSides">
+              <wp:wrapPolygon edited="0">
+                <wp:start x="0" y="0"/>
+                <wp:lineTo x="0" y="21499"/>
+                <wp:lineTo x="21499" y="21499"/>
+                <wp:lineTo x="21499" y="0"/>
+                <wp:lineTo x="0" y="0"/>
+              </wp:wrapPolygon>
+            </wp:wrapTight>
+            <wp:docPr id="16" name="Picture 16" descr="5v Acp-12c Power Adapter Charger For Nokia 3230 3310 3330 3410 3510 3650  3660 2100 2300 2310 2652 1100 1101 1110 1112 1600 - Chargers - AliExpress"/>
+            <wp:cNvGraphicFramePr>
+              <a:graphicFrameLocks xmlns:a="http://schemas.openxmlformats.org/drawingml/2006/main" noChangeAspect="1"/>
+            </wp:cNvGraphicFramePr>
+            <a:graphic xmlns:a="http://schemas.openxmlformats.org/drawingml/2006/main">
+              <a:graphicData uri="http://schemas.openxmlformats.org/drawingml/2006/picture">
+                <pic:pic xmlns:pic="http://schemas.openxmlformats.org/drawingml/2006/picture">
+                  <pic:nvPicPr>
+                    <pic:cNvPr id="0" name="Picture 16" descr="5v Acp-12c Power Adapter Charger For Nokia 3230 3310 3330 3410 3510 3650  3660 2100 2300 2310 2652 1100 1101 1110 1112 1600 - Chargers - AliExpress"/>
+                    <pic:cNvPicPr>
+                      <a:picLocks noChangeAspect="1" noChangeArrowheads="1"/>
+                    </pic:cNvPicPr>
+                  </pic:nvPicPr>
+                  <pic:blipFill>
+                    <a:blip r:embed="rId19" cstate="print">
+                      <a:extLst>
+                        <a:ext uri="{28A0092B-C50C-407E-A947-70E740481C1C}">
+                          <a14:useLocalDpi xmlns:a14="http://schemas.microsoft.com/office/drawing/2010/main" val="0"/>
+                        </a:ext>
+                      </a:extLst>
+                    </a:blip>
+                    <a:srcRect/>
+                    <a:stretch>
+                      <a:fillRect/>
+                    </a:stretch>
+                  </pic:blipFill>
+                  <pic:spPr bwMode="auto">
+                    <a:xfrm>
+                      <a:off x="0" y="0"/>
+                      <a:ext cx="2028825" cy="2028825"/>
+                    </a:xfrm>
+                    <a:prstGeom prst="rect">
+                      <a:avLst/>
+                    </a:prstGeom>
+                    <a:noFill/>
+                    <a:ln>
+                      <a:noFill/>
+                    </a:ln>
+                  </pic:spPr>
+                </pic:pic>
+              </a:graphicData>
+            </a:graphic>
+            <wp14:sizeRelH relativeFrom="margin">
+              <wp14:pctWidth>0</wp14:pctWidth>
+            </wp14:sizeRelH>
+            <wp14:sizeRelV relativeFrom="margin">
+              <wp14:pctHeight>0</wp14:pctHeight>
+            </wp14:sizeRelV>
+          </wp:anchor>
+        </w:drawing>
+      </w:r>
+      <w:r>
+        <w:rPr>
+          <w:sz w:val="30"/>
+          <w:szCs w:val="30"/>
+          <w:lang w:bidi="ar-EG"/>
+        </w:rPr>
+        <w:t>Devices:</w:t>
+      </w:r>
+    </w:p>
+    <w:p>
+      <w:pPr>
+        <w:rPr>
+          <w:sz w:val="30"/>
+          <w:szCs w:val="30"/>
+          <w:lang w:bidi="ar-EG"/>
+        </w:rPr>
+      </w:pPr>
+      <w:r>
+        <w:rPr>
+          <w:sz w:val="30"/>
+          <w:szCs w:val="30"/>
+          <w:lang w:bidi="ar-EG"/>
+        </w:rPr>
+        <w:t xml:space="preserve">1- </w:t>
+      </w:r>
+      <w:r>
+        <w:rPr>
+          <w:sz w:val="30"/>
+          <w:szCs w:val="30"/>
+          <w:lang w:bidi="ar-EG"/>
+        </w:rPr>
+        <w:t>dht11 temperature</w:t>
+      </w:r>
+      <w:r>
+        <w:rPr>
+          <w:sz w:val="30"/>
+          <w:szCs w:val="30"/>
+          <w:lang w:bidi="ar-EG"/>
+        </w:rPr>
+        <w:t xml:space="preserve"> </w:t>
+      </w:r>
+      <w:r>
+        <w:rPr>
+          <w:sz w:val="30"/>
+          <w:szCs w:val="30"/>
+          <w:lang w:bidi="ar-EG"/>
+        </w:rPr>
+        <w:t>sensor</w:t>
+      </w:r>
+      <w:r>
+        <w:rPr>
+          <w:sz w:val="30"/>
+          <w:szCs w:val="30"/>
+          <w:lang w:bidi="ar-EG"/>
+        </w:rPr>
+        <w:t xml:space="preserve"> </w:t>
+      </w:r>
+    </w:p>
+    <w:p>
+      <w:pPr>
+        <w:rPr>
+          <w:sz w:val="30"/>
+          <w:szCs w:val="30"/>
+          <w:lang w:bidi="ar-EG"/>
+        </w:rPr>
+      </w:pPr>
+      <w:r>
+        <w:rPr>
+          <w:sz w:val="30"/>
+          <w:szCs w:val="30"/>
+          <w:lang w:bidi="ar-EG"/>
+        </w:rPr>
+        <w:t>2- 12-volt fan</w:t>
+      </w:r>
+    </w:p>
+    <w:p>
+      <w:pPr>
+        <w:rPr>
+          <w:sz w:val="30"/>
+          <w:szCs w:val="30"/>
+          <w:lang w:bidi="ar-EG"/>
+        </w:rPr>
+      </w:pPr>
+      <w:r>
+        <w:rPr>
+          <w:sz w:val="30"/>
+          <w:szCs w:val="30"/>
+          <w:lang w:bidi="ar-EG"/>
+        </w:rPr>
+        <w:t>3- l9110 2-channel motor driver</w:t>
+      </w:r>
+    </w:p>
+    <w:p>
+      <w:pPr>
+        <w:rPr>
+          <w:sz w:val="30"/>
+          <w:szCs w:val="30"/>
+          <w:lang w:bidi="ar-EG"/>
+        </w:rPr>
+      </w:pPr>
+      <w:r>
+        <w:rPr>
+          <w:sz w:val="30"/>
+          <w:szCs w:val="30"/>
+          <w:lang w:bidi="ar-EG"/>
+        </w:rPr>
+        <w:t>4- 9-volt adapter</w:t>
+      </w:r>
+    </w:p>
+    <w:p>
+      <w:pPr>
+        <w:rPr>
+          <w:sz w:val="36"/>
+          <w:szCs w:val="36"/>
+          <w:lang w:bidi="ar-EG"/>
+        </w:rPr>
+      </w:pPr>
+      <w:r>
+        <w:rPr>
+          <w:sz w:val="36"/>
+          <w:szCs w:val="36"/>
+          <w:lang w:bidi="ar-EG"/>
+        </w:rPr>
+        <w:t>The motor drive powered up by a 9volt adapter</w:t>
+      </w:r>
+    </w:p>
+    <w:p>
+      <w:pPr>
+        <w:rPr>
+          <w:sz w:val="36"/>
+          <w:szCs w:val="36"/>
+          <w:lang w:bidi="ar-EG"/>
+        </w:rPr>
+      </w:pPr>
+      <w:r>
+        <w:rPr>
+          <w:sz w:val="36"/>
+          <w:szCs w:val="36"/>
+          <w:lang w:bidi="ar-EG"/>
+        </w:rPr>
+        <w:t>And has two other wires comes out of it to control the speed of the 12volt fan under a certain temperature value.</w:t>
+      </w:r>
+      <w:r>
+        <w:rPr>
+          <w:sz w:val="36"/>
+          <w:szCs w:val="36"/>
+          <w:lang w:bidi="ar-EG"/>
+        </w:rPr>
+        <w:br/>
+        <w:t xml:space="preserve">here we have five speed the fan can be in depend on distance this value from the temperature limit this value function is if the temperature sensor read less that this value the fan </w:t>
+      </w:r>
+      <w:r>
+        <w:rPr>
+          <w:sz w:val="36"/>
+          <w:szCs w:val="36"/>
+          <w:lang w:bidi="ar-EG"/>
+        </w:rPr>
+        <w:t>completely</w:t>
+      </w:r>
+      <w:r>
+        <w:rPr>
+          <w:sz w:val="36"/>
+          <w:szCs w:val="36"/>
+          <w:lang w:bidi="ar-EG"/>
+        </w:rPr>
+        <w:t xml:space="preserve"> stop but above it we have </w:t>
+      </w:r>
+      <w:r>
+        <w:rPr>
+          <w:sz w:val="36"/>
+          <w:szCs w:val="36"/>
+          <w:lang w:bidi="ar-EG"/>
+        </w:rPr>
+        <w:t>five</w:t>
+      </w:r>
+      <w:r>
+        <w:rPr>
+          <w:sz w:val="36"/>
+          <w:szCs w:val="36"/>
+          <w:lang w:bidi="ar-EG"/>
+        </w:rPr>
+        <w:t xml:space="preserve"> speed</w:t>
+      </w:r>
+      <w:r>
+        <w:rPr>
+          <w:sz w:val="36"/>
+          <w:szCs w:val="36"/>
+          <w:lang w:bidi="ar-EG"/>
+        </w:rPr>
+        <w:t>s</w:t>
+      </w:r>
+      <w:r>
+        <w:rPr>
+          <w:sz w:val="36"/>
+          <w:szCs w:val="36"/>
+          <w:lang w:bidi="ar-EG"/>
+        </w:rPr>
+        <w:t xml:space="preserve"> 1- if the </w:t>
+      </w:r>
+      <w:r>
+        <w:rPr>
+          <w:sz w:val="36"/>
+          <w:szCs w:val="36"/>
+          <w:lang w:bidi="ar-EG"/>
+        </w:rPr>
+        <w:t>temp</w:t>
+      </w:r>
+      <w:r>
+        <w:rPr>
+          <w:sz w:val="36"/>
+          <w:szCs w:val="36"/>
+          <w:lang w:bidi="ar-EG"/>
+        </w:rPr>
+        <w:t xml:space="preserve"> value above 2 degree from the temp limit then the fan speed is in its </w:t>
+      </w:r>
+      <w:r>
+        <w:rPr>
+          <w:sz w:val="36"/>
+          <w:szCs w:val="36"/>
+          <w:lang w:bidi="ar-EG"/>
+        </w:rPr>
+        <w:t>lowest</w:t>
+      </w:r>
+      <w:r>
+        <w:rPr>
+          <w:sz w:val="36"/>
+          <w:szCs w:val="36"/>
+          <w:lang w:bidi="ar-EG"/>
+        </w:rPr>
+        <w:t xml:space="preserve"> speed</w:t>
+      </w:r>
+      <w:r>
+        <w:rPr>
+          <w:sz w:val="36"/>
+          <w:szCs w:val="36"/>
+          <w:lang w:bidi="ar-EG"/>
+        </w:rPr>
+        <w:br/>
+        <w:t>2</w:t>
+      </w:r>
+      <w:r>
+        <w:rPr>
+          <w:sz w:val="36"/>
+          <w:szCs w:val="36"/>
+          <w:lang w:bidi="ar-EG"/>
+        </w:rPr>
+        <w:t xml:space="preserve">- if temp - limit &gt; 4 and </w:t>
+      </w:r>
+      <w:r>
+        <w:rPr>
+          <w:sz w:val="36"/>
+          <w:szCs w:val="36"/>
+          <w:lang w:bidi="ar-EG"/>
+        </w:rPr>
+        <w:t xml:space="preserve">temp - limit </w:t>
+      </w:r>
+      <w:r>
+        <w:rPr>
+          <w:sz w:val="36"/>
+          <w:szCs w:val="36"/>
+          <w:lang w:bidi="ar-EG"/>
+        </w:rPr>
+        <w:t>&lt; 6 the fan in the second level speed</w:t>
+      </w:r>
+      <w:r>
+        <w:rPr>
+          <w:sz w:val="36"/>
+          <w:szCs w:val="36"/>
+          <w:lang w:bidi="ar-EG"/>
+        </w:rPr>
+        <w:br/>
+        <w:t>and so on until if the level 5 if the temp – limit &gt; 8 then the fan in its full speed</w:t>
+      </w:r>
+    </w:p>
+    <w:p>
+      <w:pPr>
+        <w:rPr>
+          <w:sz w:val="36"/>
+          <w:szCs w:val="36"/>
+          <w:lang w:bidi="ar-EG"/>
+        </w:rPr>
+      </w:pPr>
+    </w:p>
+    <w:p>
+      <w:pPr>
+        <w:rPr>
+          <w:sz w:val="36"/>
+          <w:szCs w:val="36"/>
+          <w:lang w:bidi="ar-EG"/>
+        </w:rPr>
+      </w:pPr>
+    </w:p>
+    <w:p>
+      <w:pPr>
+        <w:rPr>
+          <w:sz w:val="36"/>
+          <w:szCs w:val="36"/>
+          <w:lang w:bidi="ar-EG"/>
+        </w:rPr>
+      </w:pPr>
+    </w:p>
+    <w:p>
+      <w:pPr>
+        <w:rPr>
+          <w:sz w:val="36"/>
+          <w:szCs w:val="36"/>
+          <w:lang w:bidi="ar-EG"/>
+        </w:rPr>
+      </w:pPr>
+    </w:p>
+    <w:p>
+      <w:pPr>
+        <w:rPr>
+          <w:sz w:val="36"/>
+          <w:szCs w:val="36"/>
+          <w:lang w:bidi="ar-EG"/>
+        </w:rPr>
+      </w:pPr>
+    </w:p>
+    <w:p>
+      <w:pPr>
+        <w:rPr>
+          <w:b/>
+          <w:bCs/>
+          <w:sz w:val="36"/>
+          <w:szCs w:val="36"/>
+          <w:lang w:bidi="ar-EG"/>
+        </w:rPr>
+      </w:pPr>
+      <w:r>
+        <w:rPr>
+          <w:b/>
+          <w:bCs/>
+          <w:sz w:val="36"/>
+          <w:szCs w:val="36"/>
+          <w:lang w:bidi="ar-EG"/>
+        </w:rPr>
+        <w:lastRenderedPageBreak/>
+        <w:t>4- Turn on and off a 220v lamps though switch on/off relay module by detecting clapping use sound sensor.</w:t>
+      </w:r>
+    </w:p>
+    <w:p>
+      <w:pPr>
+        <w:rPr>
+          <w:sz w:val="30"/>
+          <w:szCs w:val="30"/>
+          <w:lang w:bidi="ar-EG"/>
+        </w:rPr>
+      </w:pPr>
+      <w:r>
+        <w:rPr>
+          <w:sz w:val="30"/>
+          <w:szCs w:val="30"/>
+          <w:lang w:bidi="ar-EG"/>
+        </w:rPr>
+        <w:t>Devices:</w:t>
+      </w:r>
+    </w:p>
+    <w:p>
+      <w:pPr>
+        <w:rPr>
+          <w:sz w:val="30"/>
+          <w:szCs w:val="30"/>
+          <w:lang w:bidi="ar-EG"/>
+        </w:rPr>
+      </w:pPr>
+      <w:r>
+        <w:rPr>
+          <w:sz w:val="30"/>
+          <w:szCs w:val="30"/>
+          <w:lang w:bidi="ar-EG"/>
+        </w:rPr>
+        <w:t>1- 2-channel relay module</w:t>
+      </w:r>
+    </w:p>
+    <w:p>
+      <w:pPr>
+        <w:rPr>
+          <w:sz w:val="30"/>
+          <w:szCs w:val="30"/>
+          <w:lang w:bidi="ar-EG"/>
+        </w:rPr>
+      </w:pPr>
+      <w:r>
+        <w:rPr>
+          <w:sz w:val="30"/>
+          <w:szCs w:val="30"/>
+          <w:lang w:bidi="ar-EG"/>
+        </w:rPr>
+        <w:t>2- KY-038 sound sensor</w:t>
+      </w:r>
+    </w:p>
+    <w:p>
+      <w:pPr>
+        <w:rPr>
+          <w:sz w:val="30"/>
+          <w:szCs w:val="30"/>
+          <w:lang w:bidi="ar-EG"/>
+        </w:rPr>
+      </w:pPr>
+      <w:r>
+        <w:rPr>
+          <w:noProof/>
+        </w:rPr>
+        <w:drawing>
+          <wp:anchor distT="0" distB="0" distL="114300" distR="114300" simplePos="0" relativeHeight="251680768" behindDoc="1" locked="0" layoutInCell="1" allowOverlap="1" wp14:anchorId="3699465B" wp14:editId="7033E351">
+            <wp:simplePos x="0" y="0"/>
+            <wp:positionH relativeFrom="margin">
+              <wp:align>right</wp:align>
+            </wp:positionH>
+            <wp:positionV relativeFrom="paragraph">
+              <wp:posOffset>76835</wp:posOffset>
+            </wp:positionV>
+            <wp:extent cx="2466975" cy="2466975"/>
+            <wp:effectExtent l="0" t="0" r="9525" b="9525"/>
+            <wp:wrapTight wrapText="bothSides">
+              <wp:wrapPolygon edited="0">
+                <wp:start x="0" y="0"/>
+                <wp:lineTo x="0" y="21517"/>
+                <wp:lineTo x="21517" y="21517"/>
+                <wp:lineTo x="21517" y="0"/>
+                <wp:lineTo x="0" y="0"/>
+              </wp:wrapPolygon>
+            </wp:wrapTight>
+            <wp:docPr id="17" name="Picture 17" descr="Relay Module (2 Channels - 5V) – Future Electronics Egypt"/>
+            <wp:cNvGraphicFramePr>
+              <a:graphicFrameLocks xmlns:a="http://schemas.openxmlformats.org/drawingml/2006/main" noChangeAspect="1"/>
+            </wp:cNvGraphicFramePr>
+            <a:graphic xmlns:a="http://schemas.openxmlformats.org/drawingml/2006/main">
+              <a:graphicData uri="http://schemas.openxmlformats.org/drawingml/2006/picture">
+                <pic:pic xmlns:pic="http://schemas.openxmlformats.org/drawingml/2006/picture">
+                  <pic:nvPicPr>
+                    <pic:cNvPr id="0" name="Picture 18" descr="Relay Module (2 Channels - 5V) – Future Electronics Egypt"/>
+                    <pic:cNvPicPr>
+                      <a:picLocks noChangeAspect="1" noChangeArrowheads="1"/>
+                    </pic:cNvPicPr>
+                  </pic:nvPicPr>
+                  <pic:blipFill>
+                    <a:blip r:embed="rId20" cstate="print">
+                      <a:extLst>
+                        <a:ext uri="{28A0092B-C50C-407E-A947-70E740481C1C}">
+                          <a14:useLocalDpi xmlns:a14="http://schemas.microsoft.com/office/drawing/2010/main" val="0"/>
+                        </a:ext>
+                      </a:extLst>
+                    </a:blip>
+                    <a:srcRect/>
+                    <a:stretch>
+                      <a:fillRect/>
+                    </a:stretch>
+                  </pic:blipFill>
+                  <pic:spPr bwMode="auto">
+                    <a:xfrm>
+                      <a:off x="0" y="0"/>
+                      <a:ext cx="2466975" cy="2466975"/>
+                    </a:xfrm>
+                    <a:prstGeom prst="rect">
+                      <a:avLst/>
+                    </a:prstGeom>
+                    <a:noFill/>
+                    <a:ln>
+                      <a:noFill/>
+                    </a:ln>
+                  </pic:spPr>
+                </pic:pic>
+              </a:graphicData>
+            </a:graphic>
+            <wp14:sizeRelH relativeFrom="margin">
+              <wp14:pctWidth>0</wp14:pctWidth>
+            </wp14:sizeRelH>
+            <wp14:sizeRelV relativeFrom="margin">
+              <wp14:pctHeight>0</wp14:pctHeight>
+            </wp14:sizeRelV>
+          </wp:anchor>
+        </w:drawing>
+      </w:r>
+      <w:r>
+        <w:rPr>
+          <w:sz w:val="30"/>
+          <w:szCs w:val="30"/>
+          <w:lang w:bidi="ar-EG"/>
+        </w:rPr>
+        <w:t xml:space="preserve">3- 2- </w:t>
+      </w:r>
+      <w:r>
+        <w:rPr>
+          <w:sz w:val="30"/>
+          <w:szCs w:val="30"/>
+          <w:lang w:bidi="ar-EG"/>
+        </w:rPr>
+        <w:t>220-volt</w:t>
+      </w:r>
+      <w:r>
+        <w:rPr>
+          <w:sz w:val="30"/>
+          <w:szCs w:val="30"/>
+          <w:lang w:bidi="ar-EG"/>
+        </w:rPr>
+        <w:t xml:space="preserve"> lamps</w:t>
+      </w:r>
+    </w:p>
+    <w:p>
+      <w:pPr>
+        <w:rPr>
+          <w:sz w:val="36"/>
+          <w:szCs w:val="36"/>
+          <w:rtl/>
+          <w:lang w:bidi="ar-EG"/>
+        </w:rPr>
+      </w:pPr>
+      <w:r>
+        <w:rPr>
+          <w:noProof/>
+        </w:rPr>
+        <w:drawing>
+          <wp:anchor distT="0" distB="0" distL="114300" distR="114300" simplePos="0" relativeHeight="251682816" behindDoc="1" locked="0" layoutInCell="1" allowOverlap="1" wp14:anchorId="12BAC5FA" wp14:editId="2BEEA217">
+            <wp:simplePos x="0" y="0"/>
+            <wp:positionH relativeFrom="column">
+              <wp:posOffset>4867275</wp:posOffset>
+            </wp:positionH>
+            <wp:positionV relativeFrom="paragraph">
+              <wp:posOffset>4782185</wp:posOffset>
+            </wp:positionV>
+            <wp:extent cx="1924050" cy="1924050"/>
+            <wp:effectExtent l="0" t="0" r="0" b="0"/>
+            <wp:wrapTight wrapText="bothSides">
+              <wp:wrapPolygon edited="0">
+                <wp:start x="0" y="0"/>
+                <wp:lineTo x="0" y="21386"/>
+                <wp:lineTo x="21386" y="21386"/>
+                <wp:lineTo x="21386" y="0"/>
+                <wp:lineTo x="0" y="0"/>
+              </wp:wrapPolygon>
+            </wp:wrapTight>
+            <wp:docPr id="19" name="Picture 19" descr="E27 LED Bulb 9 Watt 4000K A60 Replaces 60 Watt"/>
+            <wp:cNvGraphicFramePr>
+              <a:graphicFrameLocks xmlns:a="http://schemas.openxmlformats.org/drawingml/2006/main" noChangeAspect="1"/>
+            </wp:cNvGraphicFramePr>
+            <a:graphic xmlns:a="http://schemas.openxmlformats.org/drawingml/2006/main">
+              <a:graphicData uri="http://schemas.openxmlformats.org/drawingml/2006/picture">
+                <pic:pic xmlns:pic="http://schemas.openxmlformats.org/drawingml/2006/picture">
+                  <pic:nvPicPr>
+                    <pic:cNvPr id="0" name="Picture 22" descr="E27 LED Bulb 9 Watt 4000K A60 Replaces 60 Watt"/>
+                    <pic:cNvPicPr>
+                      <a:picLocks noChangeAspect="1" noChangeArrowheads="1"/>
+                    </pic:cNvPicPr>
+                  </pic:nvPicPr>
+                  <pic:blipFill>
+                    <a:blip r:embed="rId21" cstate="print">
+                      <a:extLst>
+                        <a:ext uri="{28A0092B-C50C-407E-A947-70E740481C1C}">
+                          <a14:useLocalDpi xmlns:a14="http://schemas.microsoft.com/office/drawing/2010/main" val="0"/>
+                        </a:ext>
+                      </a:extLst>
+                    </a:blip>
+                    <a:srcRect/>
+                    <a:stretch>
+                      <a:fillRect/>
+                    </a:stretch>
+                  </pic:blipFill>
+                  <pic:spPr bwMode="auto">
+                    <a:xfrm>
+                      <a:off x="0" y="0"/>
+                      <a:ext cx="1924050" cy="1924050"/>
+                    </a:xfrm>
+                    <a:prstGeom prst="rect">
+                      <a:avLst/>
+                    </a:prstGeom>
+                    <a:noFill/>
+                    <a:ln>
+                      <a:noFill/>
+                    </a:ln>
+                  </pic:spPr>
+                </pic:pic>
+              </a:graphicData>
+            </a:graphic>
+            <wp14:sizeRelH relativeFrom="margin">
+              <wp14:pctWidth>0</wp14:pctWidth>
+            </wp14:sizeRelH>
+            <wp14:sizeRelV relativeFrom="margin">
+              <wp14:pctHeight>0</wp14:pctHeight>
+            </wp14:sizeRelV>
+          </wp:anchor>
+        </w:drawing>
+      </w:r>
+      <w:r>
+        <w:rPr>
+          <w:noProof/>
+        </w:rPr>
+        <w:drawing>
+          <wp:anchor distT="0" distB="0" distL="114300" distR="114300" simplePos="0" relativeHeight="251681792" behindDoc="1" locked="0" layoutInCell="1" allowOverlap="1" wp14:anchorId="683072C0" wp14:editId="2F5C4DB5">
+            <wp:simplePos x="0" y="0"/>
+            <wp:positionH relativeFrom="margin">
+              <wp:posOffset>5133975</wp:posOffset>
+            </wp:positionH>
+            <wp:positionV relativeFrom="paragraph">
+              <wp:posOffset>2353310</wp:posOffset>
+            </wp:positionV>
+            <wp:extent cx="1409700" cy="1409700"/>
+            <wp:effectExtent l="0" t="0" r="0" b="0"/>
+            <wp:wrapTight wrapText="bothSides">
+              <wp:wrapPolygon edited="0">
+                <wp:start x="0" y="0"/>
+                <wp:lineTo x="0" y="21308"/>
+                <wp:lineTo x="21308" y="21308"/>
+                <wp:lineTo x="21308" y="0"/>
+                <wp:lineTo x="0" y="0"/>
+              </wp:wrapPolygon>
+            </wp:wrapTight>
+            <wp:docPr id="18" name="Picture 18" descr="KY-038 Sound Recording Module Microphone Voice Sound Sensor – AZ-Delivery"/>
+            <wp:cNvGraphicFramePr>
+              <a:graphicFrameLocks xmlns:a="http://schemas.openxmlformats.org/drawingml/2006/main" noChangeAspect="1"/>
+            </wp:cNvGraphicFramePr>
+            <a:graphic xmlns:a="http://schemas.openxmlformats.org/drawingml/2006/main">
+              <a:graphicData uri="http://schemas.openxmlformats.org/drawingml/2006/picture">
+                <pic:pic xmlns:pic="http://schemas.openxmlformats.org/drawingml/2006/picture">
+                  <pic:nvPicPr>
+                    <pic:cNvPr id="0" name="Picture 20" descr="KY-038 Sound Recording Module Microphone Voice Sound Sensor – AZ-Delivery"/>
+                    <pic:cNvPicPr>
+                      <a:picLocks noChangeAspect="1" noChangeArrowheads="1"/>
+                    </pic:cNvPicPr>
+                  </pic:nvPicPr>
+                  <pic:blipFill>
+                    <a:blip r:embed="rId22" cstate="print">
+                      <a:extLst>
+                        <a:ext uri="{28A0092B-C50C-407E-A947-70E740481C1C}">
+                          <a14:useLocalDpi xmlns:a14="http://schemas.microsoft.com/office/drawing/2010/main" val="0"/>
+                        </a:ext>
+                      </a:extLst>
+                    </a:blip>
+                    <a:srcRect/>
+                    <a:stretch>
+                      <a:fillRect/>
+                    </a:stretch>
+                  </pic:blipFill>
+                  <pic:spPr bwMode="auto">
+                    <a:xfrm>
+                      <a:off x="0" y="0"/>
+                      <a:ext cx="1409700" cy="1409700"/>
+                    </a:xfrm>
+                    <a:prstGeom prst="rect">
+                      <a:avLst/>
+                    </a:prstGeom>
+                    <a:noFill/>
+                    <a:ln>
+                      <a:noFill/>
+                    </a:ln>
+                  </pic:spPr>
+                </pic:pic>
+              </a:graphicData>
+            </a:graphic>
+            <wp14:sizeRelH relativeFrom="margin">
+              <wp14:pctWidth>0</wp14:pctWidth>
+            </wp14:sizeRelH>
+            <wp14:sizeRelV relativeFrom="margin">
+              <wp14:pctHeight>0</wp14:pctHeight>
+            </wp14:sizeRelV>
+          </wp:anchor>
+        </w:drawing>
+      </w:r>
+      <w:r>
+        <w:rPr>
+          <w:sz w:val="30"/>
+          <w:szCs w:val="30"/>
+          <w:lang w:bidi="ar-EG"/>
+        </w:rPr>
+        <w:t>W</w:t>
+      </w:r>
+      <w:r>
+        <w:rPr>
+          <w:sz w:val="36"/>
+          <w:szCs w:val="36"/>
+          <w:lang w:bidi="ar-EG"/>
+        </w:rPr>
+        <w:t xml:space="preserve">hen we clap in front of the sound sensor a certain clap (two clap have a certain time between them) </w:t>
+      </w:r>
+      <w:r>
+        <w:rPr>
+          <w:sz w:val="36"/>
+          <w:szCs w:val="36"/>
+          <w:lang w:bidi="ar-EG"/>
+        </w:rPr>
+        <w:t>To differentiate between it and</w:t>
+      </w:r>
+      <w:r>
+        <w:rPr>
+          <w:sz w:val="36"/>
+          <w:szCs w:val="36"/>
+          <w:lang w:bidi="ar-EG"/>
+        </w:rPr>
+        <w:t xml:space="preserve"> any other loud sound</w:t>
+      </w:r>
+      <w:r>
+        <w:rPr>
+          <w:rFonts w:hint="cs"/>
+          <w:sz w:val="36"/>
+          <w:szCs w:val="36"/>
+          <w:rtl/>
+          <w:lang w:bidi="ar-EG"/>
+        </w:rPr>
+        <w:t>.</w:t>
+      </w:r>
+    </w:p>
+    <w:p>
+      <w:pPr>
+        <w:rPr>
+          <w:sz w:val="36"/>
+          <w:szCs w:val="36"/>
+          <w:lang w:bidi="ar-EG"/>
+        </w:rPr>
+      </w:pPr>
+      <w:r>
+        <w:rPr>
+          <w:sz w:val="36"/>
+          <w:szCs w:val="36"/>
+          <w:lang w:bidi="ar-EG"/>
+        </w:rPr>
+        <w:t xml:space="preserve">In first clap we open one of the two lamps on the second calp we open the second lamp and </w:t>
+      </w:r>
+      <w:r>
+        <w:rPr>
+          <w:sz w:val="36"/>
+          <w:szCs w:val="36"/>
+          <w:lang w:bidi="ar-EG"/>
+        </w:rPr>
+        <w:t xml:space="preserve">turn off the </w:t>
+      </w:r>
+      <w:r>
+        <w:rPr>
+          <w:sz w:val="36"/>
+          <w:szCs w:val="36"/>
+          <w:lang w:bidi="ar-EG"/>
+        </w:rPr>
+        <w:t xml:space="preserve">first lamp on the third clap we turn on </w:t>
+      </w:r>
+      <w:r>
+        <w:rPr>
+          <w:sz w:val="36"/>
+          <w:szCs w:val="36"/>
+          <w:lang w:bidi="ar-EG"/>
+        </w:rPr>
+        <w:t>both lamps</w:t>
+      </w:r>
+      <w:r>
+        <w:rPr>
+          <w:sz w:val="36"/>
+          <w:szCs w:val="36"/>
+          <w:lang w:bidi="ar-EG"/>
+        </w:rPr>
+        <w:t xml:space="preserve"> on the fourth clap we turn off both of them.</w:t>
+      </w:r>
     </w:p>
     <w:sectPr>
       <w:pgSz w:w="12240" w:h="15840"/>
@@ -1771,6 +4265,7 @@
     <w:lsdException w:name="HTML Sample" w:semiHidden="1" w:unhideWhenUsed="1"/>
     <w:lsdException w:name="HTML Typewriter" w:semiHidden="1" w:unhideWhenUsed="1"/>
     <w:lsdException w:name="HTML Variable" w:semiHidden="1" w:unhideWhenUsed="1"/>
+    <w:lsdException w:name="Normal Table" w:semiHidden="1" w:unhideWhenUsed="1"/>
     <w:lsdException w:name="annotation subject" w:semiHidden="1" w:unhideWhenUsed="1"/>
     <w:lsdException w:name="No List" w:semiHidden="1" w:unhideWhenUsed="1"/>
     <w:lsdException w:name="Outline List 1" w:semiHidden="1" w:unhideWhenUsed="1"/>
@@ -1817,8 +4312,10 @@
     <w:lsdException w:name="Table Subtle 2" w:semiHidden="1" w:unhideWhenUsed="1"/>
     <w:lsdException w:name="Table Web 1" w:semiHidden="1" w:unhideWhenUsed="1"/>
     <w:lsdException w:name="Table Web 2" w:semiHidden="1" w:unhideWhenUsed="1"/>
+    <w:lsdException w:name="Table Web 3" w:semiHidden="1" w:unhideWhenUsed="1"/>
     <w:lsdException w:name="Balloon Text" w:semiHidden="1" w:unhideWhenUsed="1"/>
     <w:lsdException w:name="Table Grid" w:uiPriority="39"/>
+    <w:lsdException w:name="Table Theme" w:semiHidden="1" w:unhideWhenUsed="1"/>
     <w:lsdException w:name="Placeholder Text" w:semiHidden="1"/>
     <w:lsdException w:name="No Spacing" w:uiPriority="1" w:qFormat="1"/>
     <w:lsdException w:name="Light Shading" w:uiPriority="60"/>
@@ -2112,6 +4609,17 @@
         <w:insideV w:val="single" w:sz="4" w:space="0" w:color="auto"/>
       </w:tblBorders>
     </w:tblPr>
+  </w:style>
+  <w:style w:type="paragraph" w:styleId="ListParagraph">
+    <w:name w:val="List Paragraph"/>
+    <w:basedOn w:val="Normal"/>
+    <w:uiPriority w:val="34"/>
+    <w:qFormat/>
+    <w:rsid w:val="00FA6339"/>
+    <w:pPr>
+      <w:ind w:left="720"/>
+      <w:contextualSpacing/>
+    </w:pPr>
   </w:style>
 </w:styles>
 </file>

</xml_diff>